<commit_message>
Updated code for Screen
</commit_message>
<xml_diff>
--- a/Resources/PyGame Notes.docx
+++ b/Resources/PyGame Notes.docx
@@ -833,7 +833,6 @@
       <w:proofErr w:type="spellStart"/>
       <w:proofErr w:type="gramStart"/>
       <w:r>
-        <w:lastRenderedPageBreak/>
         <w:t>pygame.display.update</w:t>
       </w:r>
       <w:proofErr w:type="spellEnd"/>
@@ -1252,7 +1251,6 @@
       </w:pPr>
       <w:proofErr w:type="spellStart"/>
       <w:r>
-        <w:lastRenderedPageBreak/>
         <w:t>Surface.set_</w:t>
       </w:r>
       <w:proofErr w:type="gramStart"/>
@@ -1950,14 +1948,20 @@
       </w:r>
       <w:proofErr w:type="spellStart"/>
       <w:r>
-        <w:t>mouse.get_pos</w:t>
-      </w:r>
-      <w:proofErr w:type="spellEnd"/>
-      <w:r>
-        <w:t>() call?</w:t>
-      </w:r>
-      <w:bookmarkStart w:id="6" w:name="_GoBack"/>
-      <w:bookmarkEnd w:id="6"/>
+        <w:t>mouse.get_</w:t>
+      </w:r>
+      <w:proofErr w:type="gramStart"/>
+      <w:r>
+        <w:t>pos</w:t>
+      </w:r>
+      <w:proofErr w:type="spellEnd"/>
+      <w:r>
+        <w:t>(</w:t>
+      </w:r>
+      <w:proofErr w:type="gramEnd"/>
+      <w:r>
+        <w:t>) call?</w:t>
+      </w:r>
     </w:p>
     <w:p>
       <w:pPr>
@@ -2108,11 +2112,9 @@
       <w:pPr>
         <w:pStyle w:val="NoteLevel2"/>
       </w:pPr>
-      <w:proofErr w:type="spellStart"/>
-      <w:r>
-        <w:t>Astroids</w:t>
-      </w:r>
-      <w:proofErr w:type="spellEnd"/>
+      <w:r>
+        <w:t>Asteroids</w:t>
+      </w:r>
     </w:p>
     <w:p>
       <w:pPr>
@@ -2281,6 +2283,147 @@
       <w:pPr>
         <w:pStyle w:val="NoteLevel1"/>
       </w:pPr>
+      <w:r>
+        <w:t xml:space="preserve">“Most of the surface functions are not critical. Just learn </w:t>
+      </w:r>
+      <w:proofErr w:type="spellStart"/>
+      <w:proofErr w:type="gramStart"/>
+      <w:r>
+        <w:t>blit</w:t>
+      </w:r>
+      <w:proofErr w:type="spellEnd"/>
+      <w:r>
+        <w:t>(</w:t>
+      </w:r>
+      <w:proofErr w:type="gramEnd"/>
+      <w:r>
+        <w:t xml:space="preserve">), fill(), </w:t>
+      </w:r>
+      <w:proofErr w:type="spellStart"/>
+      <w:r>
+        <w:t>set_at</w:t>
+      </w:r>
+      <w:proofErr w:type="spellEnd"/>
+      <w:r>
+        <w:t xml:space="preserve">() and </w:t>
+      </w:r>
+      <w:proofErr w:type="spellStart"/>
+      <w:r>
+        <w:t>get_at</w:t>
+      </w:r>
+      <w:proofErr w:type="spellEnd"/>
+      <w:r>
+        <w:t>(), and you’ll be fine.”</w:t>
+      </w:r>
+    </w:p>
+    <w:p>
+      <w:pPr>
+        <w:pStyle w:val="NoteLevel1"/>
+      </w:pPr>
+    </w:p>
+    <w:p>
+      <w:pPr>
+        <w:pStyle w:val="NoteLevel1"/>
+      </w:pPr>
+      <w:r>
+        <w:t xml:space="preserve">One ship should collide with 1 rectangle, make sure something is </w:t>
+      </w:r>
+      <w:proofErr w:type="spellStart"/>
+      <w:r>
+        <w:t>registred</w:t>
+      </w:r>
+      <w:proofErr w:type="spellEnd"/>
+      <w:r>
+        <w:t xml:space="preserve"> </w:t>
+      </w:r>
+    </w:p>
+    <w:p>
+      <w:pPr>
+        <w:pStyle w:val="NoteLevel2"/>
+      </w:pPr>
+      <w:r>
+        <w:t xml:space="preserve">Some sort of flagging for collision </w:t>
+      </w:r>
+    </w:p>
+    <w:p>
+      <w:pPr>
+        <w:pStyle w:val="NoteLevel1"/>
+      </w:pPr>
+    </w:p>
+    <w:p>
+      <w:pPr>
+        <w:pStyle w:val="NoteLevel1"/>
+      </w:pPr>
+      <w:r>
+        <w:t>When there’s harder problem you cant solve, there’s an easier you can’t</w:t>
+      </w:r>
+    </w:p>
+    <w:p>
+      <w:pPr>
+        <w:pStyle w:val="NoteLevel1"/>
+      </w:pPr>
+    </w:p>
+    <w:p>
+      <w:pPr>
+        <w:pStyle w:val="NoteLevel1"/>
+      </w:pPr>
+      <w:r>
+        <w:t>Start with 1 thing then move on to multiple</w:t>
+      </w:r>
+    </w:p>
+    <w:p>
+      <w:pPr>
+        <w:pStyle w:val="NoteLevel1"/>
+      </w:pPr>
+    </w:p>
+    <w:p>
+      <w:pPr>
+        <w:pStyle w:val="NoteLevel1"/>
+      </w:pPr>
+      <w:r>
+        <w:t xml:space="preserve">After solidifying mechanics add images for rectangles/surfaces </w:t>
+      </w:r>
+    </w:p>
+    <w:p>
+      <w:pPr>
+        <w:pStyle w:val="NoteLevel2"/>
+      </w:pPr>
+      <w:r>
+        <w:t>Dirty rec newbie guide</w:t>
+      </w:r>
+    </w:p>
+    <w:p>
+      <w:pPr>
+        <w:pStyle w:val="NoteLevel1"/>
+      </w:pPr>
+    </w:p>
+    <w:p>
+      <w:pPr>
+        <w:pStyle w:val="NoteLevel1"/>
+      </w:pPr>
+      <w:r>
+        <w:t xml:space="preserve">Commit success </w:t>
+      </w:r>
+    </w:p>
+    <w:p>
+      <w:pPr>
+        <w:pStyle w:val="NoteLevel2"/>
+      </w:pPr>
+      <w:r>
+        <w:t xml:space="preserve">Only need 1-2 sentences </w:t>
+      </w:r>
+      <w:bookmarkStart w:id="10" w:name="_GoBack"/>
+      <w:bookmarkEnd w:id="10"/>
+    </w:p>
+    <w:p>
+      <w:pPr>
+        <w:pStyle w:val="NoteLevel1"/>
+      </w:pPr>
+    </w:p>
+    <w:p>
+      <w:pPr>
+        <w:pStyle w:val="NoteLevel1"/>
+      </w:pPr>
       <w:proofErr w:type="spellStart"/>
       <w:r>
         <w:t>WorkFlow</w:t>
@@ -2292,7 +2435,261 @@
         <w:pStyle w:val="NoteLevel2"/>
       </w:pPr>
       <w:r>
-        <w:t>Create Surface</w:t>
+        <w:t>Get ship on screen</w:t>
+      </w:r>
+    </w:p>
+    <w:p>
+      <w:pPr>
+        <w:pStyle w:val="NoteLevel2"/>
+      </w:pPr>
+      <w:r>
+        <w:t>Get ship moving</w:t>
+      </w:r>
+    </w:p>
+    <w:p>
+      <w:pPr>
+        <w:pStyle w:val="NoteLevel3"/>
+      </w:pPr>
+      <w:r>
+        <w:t xml:space="preserve">Part of ship movement is </w:t>
+      </w:r>
+      <w:proofErr w:type="spellStart"/>
+      <w:r>
+        <w:t>assignging</w:t>
+      </w:r>
+      <w:proofErr w:type="spellEnd"/>
+      <w:r>
+        <w:t xml:space="preserve"> keyboard/</w:t>
+      </w:r>
+      <w:proofErr w:type="spellStart"/>
+      <w:r>
+        <w:t>mpuse</w:t>
+      </w:r>
+      <w:proofErr w:type="spellEnd"/>
+      <w:r>
+        <w:t xml:space="preserve"> user event</w:t>
+      </w:r>
+    </w:p>
+    <w:p>
+      <w:pPr>
+        <w:pStyle w:val="NoteLevel2"/>
+      </w:pPr>
+      <w:r>
+        <w:t xml:space="preserve">Construct a collision </w:t>
+      </w:r>
+    </w:p>
+    <w:p>
+      <w:pPr>
+        <w:pStyle w:val="NoteLevel3"/>
+      </w:pPr>
+      <w:r>
+        <w:t>Put a stationary rectangle on screen make ship crash into it</w:t>
+      </w:r>
+    </w:p>
+    <w:p>
+      <w:pPr>
+        <w:pStyle w:val="NoteLevel2"/>
+      </w:pPr>
+      <w:r>
+        <w:t>Bullet would be another class within ship class</w:t>
+      </w:r>
+    </w:p>
+    <w:p>
+      <w:pPr>
+        <w:pStyle w:val="NoteLevel3"/>
+      </w:pPr>
+      <w:r>
+        <w:t xml:space="preserve">Method of ship would be fire </w:t>
+      </w:r>
+    </w:p>
+    <w:p>
+      <w:pPr>
+        <w:pStyle w:val="NoteLevel3"/>
+      </w:pPr>
+      <w:r>
+        <w:t>Would need to know coordinates/direction on the screen</w:t>
+      </w:r>
+    </w:p>
+    <w:p>
+      <w:pPr>
+        <w:pStyle w:val="NoteLevel2"/>
+      </w:pPr>
+      <w:r>
+        <w:t xml:space="preserve">1 ship, firing 1 bullet, hitting 1 rectangle </w:t>
+      </w:r>
+    </w:p>
+    <w:p>
+      <w:pPr>
+        <w:pStyle w:val="NoteLevel3"/>
+      </w:pPr>
+      <w:r>
+        <w:t xml:space="preserve">Need some sort of detonation effect for ship colliding with rectangle and bullet colliding with rectangle </w:t>
+      </w:r>
+    </w:p>
+    <w:p>
+      <w:pPr>
+        <w:pStyle w:val="NoteLevel3"/>
+      </w:pPr>
+      <w:r>
+        <w:t xml:space="preserve">Collision, your objects must know which of them must detonate </w:t>
+      </w:r>
+    </w:p>
+    <w:p>
+      <w:pPr>
+        <w:pStyle w:val="NoteLevel4"/>
+      </w:pPr>
+      <w:r>
+        <w:t>Aka “who dies”</w:t>
+      </w:r>
+    </w:p>
+    <w:p>
+      <w:pPr>
+        <w:pStyle w:val="NoteLevel2"/>
+      </w:pPr>
+      <w:r>
+        <w:t xml:space="preserve">Add scoring </w:t>
+      </w:r>
+    </w:p>
+    <w:p>
+      <w:pPr>
+        <w:pStyle w:val="NoteLevel3"/>
+      </w:pPr>
+      <w:r>
+        <w:t>When rectangle is hit increase score by 1</w:t>
+      </w:r>
+    </w:p>
+    <w:p>
+      <w:pPr>
+        <w:pStyle w:val="NoteLevel3"/>
+      </w:pPr>
+      <w:r>
+        <w:t>1-2 lines then retest</w:t>
+      </w:r>
+    </w:p>
+    <w:p>
+      <w:pPr>
+        <w:pStyle w:val="NoteLevel3"/>
+      </w:pPr>
+      <w:r>
+        <w:t>Score = 0</w:t>
+      </w:r>
+    </w:p>
+    <w:p>
+      <w:pPr>
+        <w:pStyle w:val="NoteLevel3"/>
+      </w:pPr>
+      <w:r>
+        <w:t>Score += 1</w:t>
+      </w:r>
+    </w:p>
+    <w:p>
+      <w:pPr>
+        <w:pStyle w:val="NoteLevel2"/>
+      </w:pPr>
+      <w:r>
+        <w:t>Fire multiple bullets from ship</w:t>
+      </w:r>
+      <w:r>
+        <w:t xml:space="preserve"> on single rectangle</w:t>
+      </w:r>
+    </w:p>
+    <w:p>
+      <w:pPr>
+        <w:pStyle w:val="NoteLevel3"/>
+      </w:pPr>
+      <w:r>
+        <w:t>Issues</w:t>
+      </w:r>
+    </w:p>
+    <w:p>
+      <w:pPr>
+        <w:pStyle w:val="NoteLevel4"/>
+      </w:pPr>
+      <w:r>
+        <w:t>Rate of fire</w:t>
+      </w:r>
+      <w:r>
+        <w:t xml:space="preserve">-how quickly can I fire </w:t>
+      </w:r>
+    </w:p>
+    <w:p>
+      <w:pPr>
+        <w:pStyle w:val="NoteLevel5"/>
+      </w:pPr>
+      <w:r>
+        <w:t xml:space="preserve">Let user adjust rate of fire in free play mode </w:t>
+      </w:r>
+    </w:p>
+    <w:p>
+      <w:pPr>
+        <w:pStyle w:val="NoteLevel5"/>
+      </w:pPr>
+      <w:r>
+        <w:t>Left click for ridiculously fast rate of fire</w:t>
+      </w:r>
+    </w:p>
+    <w:p>
+      <w:pPr>
+        <w:pStyle w:val="NoteLevel4"/>
+      </w:pPr>
+      <w:r>
+        <w:t>Direction of fire is updated</w:t>
+      </w:r>
+    </w:p>
+    <w:p>
+      <w:pPr>
+        <w:pStyle w:val="NoteLevel4"/>
+      </w:pPr>
+      <w:r>
+        <w:t xml:space="preserve">Collision recognition with rectangle </w:t>
+      </w:r>
+    </w:p>
+    <w:p>
+      <w:pPr>
+        <w:pStyle w:val="NoteLevel4"/>
+      </w:pPr>
+      <w:r>
+        <w:t>Rate of travel of bullet</w:t>
+      </w:r>
+    </w:p>
+    <w:p>
+      <w:pPr>
+        <w:pStyle w:val="NoteLevel2"/>
+      </w:pPr>
+      <w:r>
+        <w:t xml:space="preserve">1 ship, 1 bullet, 1 MOVING rectangle </w:t>
+      </w:r>
+    </w:p>
+    <w:p>
+      <w:pPr>
+        <w:pStyle w:val="NoteLevel3"/>
+      </w:pPr>
+      <w:r>
+        <w:t xml:space="preserve">Will involve </w:t>
+      </w:r>
+      <w:proofErr w:type="spellStart"/>
+      <w:r>
+        <w:t>randomish</w:t>
+      </w:r>
+      <w:proofErr w:type="spellEnd"/>
+      <w:r>
+        <w:t xml:space="preserve"> trajectory/momentum/movement</w:t>
+      </w:r>
+    </w:p>
+    <w:p>
+      <w:pPr>
+        <w:pStyle w:val="NoteLevel4"/>
+      </w:pPr>
+      <w:r>
+        <w:t xml:space="preserve">Look at the example I have </w:t>
+      </w:r>
+    </w:p>
+    <w:p>
+      <w:pPr>
+        <w:pStyle w:val="NoteLevel4"/>
+      </w:pPr>
+      <w:r>
+        <w:t>Will help with movement</w:t>
       </w:r>
     </w:p>
     <w:p>
@@ -2663,8 +3060,8 @@
         <w:szCs w:val="36"/>
       </w:rPr>
     </w:pPr>
-    <w:bookmarkStart w:id="7" w:name="_WNSectionTitle_2"/>
-    <w:bookmarkStart w:id="8" w:name="_WNTabType_1"/>
+    <w:bookmarkStart w:id="6" w:name="_WNSectionTitle_2"/>
+    <w:bookmarkStart w:id="7" w:name="_WNTabType_1"/>
     <w:r>
       <w:rPr>
         <w:rFonts w:ascii="Verdana" w:hAnsi="Verdana"/>
@@ -2711,8 +3108,8 @@
       <w:fldChar w:fldCharType="end"/>
     </w:r>
   </w:p>
+  <w:bookmarkEnd w:id="6"/>
   <w:bookmarkEnd w:id="7"/>
-  <w:bookmarkEnd w:id="8"/>
 </w:hdr>
 </file>
 
@@ -2733,8 +3130,8 @@
         <w:szCs w:val="36"/>
       </w:rPr>
     </w:pPr>
-    <w:bookmarkStart w:id="9" w:name="_WNSectionTitle_6"/>
-    <w:bookmarkStart w:id="10" w:name="_WNTabType_5"/>
+    <w:bookmarkStart w:id="8" w:name="_WNSectionTitle_6"/>
+    <w:bookmarkStart w:id="9" w:name="_WNTabType_5"/>
     <w:r>
       <w:rPr>
         <w:rFonts w:ascii="Verdana" w:hAnsi="Verdana"/>
@@ -2781,8 +3178,8 @@
       <w:fldChar w:fldCharType="end"/>
     </w:r>
   </w:p>
+  <w:bookmarkEnd w:id="8"/>
   <w:bookmarkEnd w:id="9"/>
-  <w:bookmarkEnd w:id="10"/>
 </w:hdr>
 </file>
 
@@ -2931,7 +3328,7 @@
   <w:abstractNum w:abstractNumId="0">
     <w:nsid w:val="FFFFFF1D"/>
     <w:multiLevelType w:val="multilevel"/>
-    <w:tmpl w:val="B60A19B6"/>
+    <w:tmpl w:val="26B0AC4E"/>
     <w:lvl w:ilvl="0">
       <w:start w:val="1"/>
       <w:numFmt w:val="bullet"/>
@@ -3486,7 +3883,6 @@
     <w:name w:val="Note Level 5"/>
     <w:basedOn w:val="Normal"/>
     <w:uiPriority w:val="99"/>
-    <w:semiHidden/>
     <w:unhideWhenUsed/>
     <w:rsid w:val="00165822"/>
     <w:pPr>
@@ -3506,7 +3902,6 @@
     <w:name w:val="Note Level 6"/>
     <w:basedOn w:val="Normal"/>
     <w:uiPriority w:val="99"/>
-    <w:semiHidden/>
     <w:unhideWhenUsed/>
     <w:rsid w:val="00165822"/>
     <w:pPr>
@@ -3867,7 +4262,6 @@
     <w:name w:val="Note Level 5"/>
     <w:basedOn w:val="Normal"/>
     <w:uiPriority w:val="99"/>
-    <w:semiHidden/>
     <w:unhideWhenUsed/>
     <w:rsid w:val="00165822"/>
     <w:pPr>
@@ -3887,7 +4281,6 @@
     <w:name w:val="Note Level 6"/>
     <w:basedOn w:val="Normal"/>
     <w:uiPriority w:val="99"/>
-    <w:semiHidden/>
     <w:unhideWhenUsed/>
     <w:rsid w:val="00165822"/>
     <w:pPr>

</xml_diff>

<commit_message>
Updating main game code. Added varouis game elements
</commit_message>
<xml_diff>
--- a/Resources/PyGame Notes.docx
+++ b/Resources/PyGame Notes.docx
@@ -833,6 +833,7 @@
       <w:proofErr w:type="spellStart"/>
       <w:proofErr w:type="gramStart"/>
       <w:r>
+        <w:lastRenderedPageBreak/>
         <w:t>pygame.display.update</w:t>
       </w:r>
       <w:proofErr w:type="spellEnd"/>
@@ -1251,6 +1252,7 @@
       </w:pPr>
       <w:proofErr w:type="spellStart"/>
       <w:r>
+        <w:lastRenderedPageBreak/>
         <w:t>Surface.set_</w:t>
       </w:r>
       <w:proofErr w:type="gramStart"/>
@@ -1809,207 +1811,11 @@
       <w:pPr>
         <w:pStyle w:val="NoteLevel1"/>
       </w:pPr>
-      <w:r>
-        <w:t>How big should I make my window?</w:t>
-      </w:r>
-    </w:p>
-    <w:p>
-      <w:pPr>
-        <w:pStyle w:val="NoteLevel1"/>
-      </w:pPr>
-    </w:p>
-    <w:p>
-      <w:pPr>
-        <w:pStyle w:val="NoteLevel1"/>
-      </w:pPr>
-      <w:r>
-        <w:t xml:space="preserve">Is the </w:t>
-      </w:r>
-      <w:proofErr w:type="spellStart"/>
-      <w:r>
-        <w:t>pygame.display</w:t>
-      </w:r>
-      <w:r>
-        <w:t>.set_mode</w:t>
-      </w:r>
-      <w:proofErr w:type="spellEnd"/>
-      <w:r>
-        <w:t xml:space="preserve"> how we change the background image?</w:t>
-      </w:r>
-    </w:p>
-    <w:p>
-      <w:pPr>
-        <w:pStyle w:val="NoteLevel1"/>
-      </w:pPr>
-    </w:p>
-    <w:p>
-      <w:pPr>
-        <w:pStyle w:val="NoteLevel1"/>
-      </w:pPr>
-      <w:r>
-        <w:t xml:space="preserve">Can I put movement </w:t>
-      </w:r>
-      <w:proofErr w:type="gramStart"/>
-      <w:r>
-        <w:t>restrictions(</w:t>
-      </w:r>
-      <w:proofErr w:type="gramEnd"/>
-      <w:r>
-        <w:t>walls) on the gameplay window?</w:t>
-      </w:r>
-    </w:p>
-    <w:p>
-      <w:pPr>
-        <w:pStyle w:val="NoteLevel1"/>
-      </w:pPr>
-    </w:p>
-    <w:p>
-      <w:pPr>
-        <w:pStyle w:val="NoteLevel1"/>
-      </w:pPr>
-      <w:r>
-        <w:t xml:space="preserve">Is the </w:t>
-      </w:r>
-      <w:proofErr w:type="spellStart"/>
-      <w:r>
-        <w:t>ballrect</w:t>
-      </w:r>
-      <w:proofErr w:type="spellEnd"/>
-      <w:r>
-        <w:t xml:space="preserve"> variable built in and what is the asteroid equivalent?</w:t>
-      </w:r>
-    </w:p>
-    <w:p>
-      <w:pPr>
-        <w:pStyle w:val="NoteLevel1"/>
-      </w:pPr>
-    </w:p>
-    <w:p>
-      <w:pPr>
-        <w:pStyle w:val="NoteLevel1"/>
-      </w:pPr>
-      <w:r>
-        <w:t>What classes and functions will I need?</w:t>
-      </w:r>
-    </w:p>
-    <w:p>
-      <w:pPr>
-        <w:pStyle w:val="NoteLevel1"/>
-      </w:pPr>
-    </w:p>
-    <w:p>
-      <w:pPr>
-        <w:pStyle w:val="NoteLevel1"/>
-      </w:pPr>
-      <w:r>
-        <w:t>How do I test this code to make sure that it working properly as I go?</w:t>
-      </w:r>
-    </w:p>
-    <w:p>
-      <w:pPr>
-        <w:pStyle w:val="NoteLevel1"/>
-      </w:pPr>
-    </w:p>
-    <w:p>
-      <w:pPr>
-        <w:pStyle w:val="NoteLevel1"/>
-      </w:pPr>
-      <w:r>
-        <w:t>How should I manage the event subsystem?</w:t>
-      </w:r>
-    </w:p>
-    <w:p>
-      <w:pPr>
-        <w:pStyle w:val="NoteLevel2"/>
-      </w:pPr>
-      <w:r>
-        <w:t>State-system</w:t>
-      </w:r>
-    </w:p>
-    <w:p>
-      <w:pPr>
-        <w:pStyle w:val="NoteLevel2"/>
-      </w:pPr>
-      <w:r>
-        <w:t xml:space="preserve">Event queue </w:t>
-      </w:r>
-    </w:p>
-    <w:p>
-      <w:pPr>
-        <w:pStyle w:val="NoteLevel1"/>
-      </w:pPr>
-    </w:p>
-    <w:p>
-      <w:pPr>
-        <w:pStyle w:val="NoteLevel1"/>
-      </w:pPr>
-      <w:r>
-        <w:t xml:space="preserve">When will it be useful to use the </w:t>
-      </w:r>
-      <w:proofErr w:type="spellStart"/>
-      <w:r>
-        <w:t>mouse.get_</w:t>
-      </w:r>
-      <w:proofErr w:type="gramStart"/>
-      <w:r>
-        <w:t>pos</w:t>
-      </w:r>
-      <w:proofErr w:type="spellEnd"/>
-      <w:r>
-        <w:t>(</w:t>
-      </w:r>
-      <w:proofErr w:type="gramEnd"/>
-      <w:r>
-        <w:t>) call?</w:t>
-      </w:r>
-    </w:p>
-    <w:p>
-      <w:pPr>
-        <w:pStyle w:val="NoteLevel1"/>
-        <w:numPr>
-          <w:ilvl w:val="0"/>
-          <w:numId w:val="0"/>
-        </w:numPr>
-      </w:pPr>
-    </w:p>
-    <w:p>
-      <w:pPr>
-        <w:pStyle w:val="NoteLevel1"/>
-        <w:numPr>
-          <w:ilvl w:val="0"/>
-          <w:numId w:val="0"/>
-        </w:numPr>
-      </w:pPr>
-    </w:p>
-    <w:p>
-      <w:pPr>
-        <w:pStyle w:val="NoteLevel1"/>
-      </w:pPr>
-    </w:p>
-    <w:p>
-      <w:pPr>
-        <w:pStyle w:val="NoteLevel1"/>
-      </w:pPr>
-    </w:p>
-    <w:p>
-      <w:pPr>
-        <w:pStyle w:val="NoteLevel1"/>
-      </w:pPr>
-    </w:p>
-    <w:p>
-      <w:pPr>
-        <w:pStyle w:val="NoteLevel1"/>
-      </w:pPr>
-    </w:p>
-    <w:p>
-      <w:pPr>
-        <w:pStyle w:val="NoteLevel1"/>
-      </w:pPr>
-    </w:p>
-    <w:p>
-      <w:pPr>
-        <w:pStyle w:val="NoteLevel1"/>
-      </w:pPr>
+      <w:proofErr w:type="spellStart"/>
+      <w:r>
+        <w:t>Ateroids</w:t>
+      </w:r>
+      <w:proofErr w:type="spellEnd"/>
     </w:p>
     <w:p>
       <w:pPr>
@@ -2032,11 +1838,6 @@
     <w:p>
       <w:pPr>
         <w:pStyle w:val="NoteLevel1"/>
-      </w:pPr>
-    </w:p>
-    <w:p>
-      <w:pPr>
-        <w:pStyle w:val="NoteLevel1"/>
         <w:sectPr>
           <w:headerReference w:type="first" r:id="rId12"/>
           <w:pgSz w:w="12240" w:h="15840"/>
@@ -2055,659 +1856,6 @@
     <w:p>
       <w:pPr>
         <w:pStyle w:val="NoteLevel1"/>
-      </w:pPr>
-      <w:r>
-        <w:t>Game</w:t>
-      </w:r>
-    </w:p>
-    <w:p>
-      <w:pPr>
-        <w:pStyle w:val="NoteLevel2"/>
-      </w:pPr>
-      <w:r>
-        <w:t xml:space="preserve">Ship </w:t>
-      </w:r>
-    </w:p>
-    <w:p>
-      <w:pPr>
-        <w:pStyle w:val="NoteLevel3"/>
-      </w:pPr>
-      <w:r>
-        <w:t>Speight</w:t>
-      </w:r>
-    </w:p>
-    <w:p>
-      <w:pPr>
-        <w:pStyle w:val="NoteLevel3"/>
-      </w:pPr>
-      <w:r>
-        <w:t>Could add another ship if reach certain point</w:t>
-      </w:r>
-    </w:p>
-    <w:p>
-      <w:pPr>
-        <w:pStyle w:val="NoteLevel4"/>
-      </w:pPr>
-      <w:r>
-        <w:t>Jake Butt</w:t>
-      </w:r>
-    </w:p>
-    <w:p>
-      <w:pPr>
-        <w:pStyle w:val="NoteLevel2"/>
-      </w:pPr>
-      <w:r>
-        <w:t>Bullets</w:t>
-      </w:r>
-    </w:p>
-    <w:p>
-      <w:pPr>
-        <w:pStyle w:val="NoteLevel3"/>
-      </w:pPr>
-      <w:r>
-        <w:t>Footballs</w:t>
-      </w:r>
-    </w:p>
-    <w:p>
-      <w:pPr>
-        <w:pStyle w:val="NoteLevel2"/>
-      </w:pPr>
-      <w:r>
-        <w:t>Asteroids</w:t>
-      </w:r>
-    </w:p>
-    <w:p>
-      <w:pPr>
-        <w:pStyle w:val="NoteLevel3"/>
-      </w:pPr>
-      <w:r>
-        <w:t>OSU/Big Ten team logos</w:t>
-      </w:r>
-    </w:p>
-    <w:p>
-      <w:pPr>
-        <w:pStyle w:val="NoteLevel2"/>
-      </w:pPr>
-      <w:r>
-        <w:t>Movement</w:t>
-      </w:r>
-    </w:p>
-    <w:p>
-      <w:pPr>
-        <w:pStyle w:val="NoteLevel3"/>
-      </w:pPr>
-      <w:r>
-        <w:t>Being able to move ship left/right</w:t>
-      </w:r>
-    </w:p>
-    <w:p>
-      <w:pPr>
-        <w:pStyle w:val="NoteLevel2"/>
-      </w:pPr>
-      <w:r>
-        <w:t>Collision Detection</w:t>
-      </w:r>
-    </w:p>
-    <w:p>
-      <w:pPr>
-        <w:pStyle w:val="NoteLevel3"/>
-      </w:pPr>
-      <w:r>
-        <w:t>Score is added when “bullet” hits ship</w:t>
-      </w:r>
-    </w:p>
-    <w:p>
-      <w:pPr>
-        <w:pStyle w:val="NoteLevel2"/>
-      </w:pPr>
-      <w:r>
-        <w:t>Scoring and/or time</w:t>
-      </w:r>
-    </w:p>
-    <w:p>
-      <w:pPr>
-        <w:pStyle w:val="NoteLevel3"/>
-      </w:pPr>
-      <w:r>
-        <w:t>Could use basic 1 point scoring</w:t>
-      </w:r>
-    </w:p>
-    <w:p>
-      <w:pPr>
-        <w:pStyle w:val="NoteLevel3"/>
-      </w:pPr>
-      <w:r>
-        <w:t>Could also try to implement football scoring</w:t>
-      </w:r>
-    </w:p>
-    <w:p>
-      <w:pPr>
-        <w:pStyle w:val="NoteLevel4"/>
-      </w:pPr>
-      <w:r>
-        <w:t>7 points for a “touchdown”/3 points for a “field goal”</w:t>
-      </w:r>
-    </w:p>
-    <w:p>
-      <w:pPr>
-        <w:pStyle w:val="NoteLevel3"/>
-      </w:pPr>
-      <w:r>
-        <w:t xml:space="preserve">Program should “quit” if lives are lost </w:t>
-      </w:r>
-    </w:p>
-    <w:p>
-      <w:pPr>
-        <w:pStyle w:val="NoteLevel3"/>
-      </w:pPr>
-      <w:r>
-        <w:t>Maybe change the surface from stadium to stadium as increase in levels</w:t>
-      </w:r>
-    </w:p>
-    <w:p>
-      <w:pPr>
-        <w:pStyle w:val="NoteLevel2"/>
-      </w:pPr>
-      <w:r>
-        <w:t>Sound</w:t>
-      </w:r>
-    </w:p>
-    <w:p>
-      <w:pPr>
-        <w:pStyle w:val="NoteLevel3"/>
-      </w:pPr>
-      <w:r>
-        <w:t>Use Michigan fight song/other chants as background music for game</w:t>
-      </w:r>
-    </w:p>
-    <w:p>
-      <w:pPr>
-        <w:pStyle w:val="NoteLevel2"/>
-      </w:pPr>
-      <w:r>
-        <w:t>Animation</w:t>
-      </w:r>
-    </w:p>
-    <w:p>
-      <w:pPr>
-        <w:pStyle w:val="NoteLevel3"/>
-      </w:pPr>
-      <w:r>
-        <w:t>Image/Ship just needs to move</w:t>
-      </w:r>
-    </w:p>
-    <w:p>
-      <w:pPr>
-        <w:pStyle w:val="NoteLevel2"/>
-      </w:pPr>
-      <w:r>
-        <w:t xml:space="preserve">Unique Implementation of </w:t>
-      </w:r>
-      <w:r>
-        <w:t xml:space="preserve">Class </w:t>
-      </w:r>
-      <w:r>
-        <w:t>Inheritance</w:t>
-      </w:r>
-    </w:p>
-    <w:p>
-      <w:pPr>
-        <w:pStyle w:val="NoteLevel3"/>
-      </w:pPr>
-      <w:r>
-        <w:t>Would be creation of another ship when point total is reached</w:t>
-      </w:r>
-    </w:p>
-    <w:p>
-      <w:pPr>
-        <w:pStyle w:val="NoteLevel2"/>
-      </w:pPr>
-      <w:r>
-        <w:t>Score</w:t>
-      </w:r>
-    </w:p>
-    <w:p>
-      <w:pPr>
-        <w:pStyle w:val="NoteLevel3"/>
-      </w:pPr>
-      <w:r>
-        <w:t xml:space="preserve">Touchdown/field goal etc. </w:t>
-      </w:r>
-    </w:p>
-    <w:p>
-      <w:pPr>
-        <w:pStyle w:val="NoteLevel1"/>
-      </w:pPr>
-    </w:p>
-    <w:p>
-      <w:pPr>
-        <w:pStyle w:val="NoteLevel1"/>
-      </w:pPr>
-      <w:r>
-        <w:t xml:space="preserve">“Most of the surface functions are not critical. Just learn </w:t>
-      </w:r>
-      <w:proofErr w:type="spellStart"/>
-      <w:proofErr w:type="gramStart"/>
-      <w:r>
-        <w:t>blit</w:t>
-      </w:r>
-      <w:proofErr w:type="spellEnd"/>
-      <w:r>
-        <w:t>(</w:t>
-      </w:r>
-      <w:proofErr w:type="gramEnd"/>
-      <w:r>
-        <w:t xml:space="preserve">), fill(), </w:t>
-      </w:r>
-      <w:proofErr w:type="spellStart"/>
-      <w:r>
-        <w:t>set_at</w:t>
-      </w:r>
-      <w:proofErr w:type="spellEnd"/>
-      <w:r>
-        <w:t xml:space="preserve">() and </w:t>
-      </w:r>
-      <w:proofErr w:type="spellStart"/>
-      <w:r>
-        <w:t>get_at</w:t>
-      </w:r>
-      <w:proofErr w:type="spellEnd"/>
-      <w:r>
-        <w:t>(), and you’ll be fine.”</w:t>
-      </w:r>
-    </w:p>
-    <w:p>
-      <w:pPr>
-        <w:pStyle w:val="NoteLevel1"/>
-      </w:pPr>
-    </w:p>
-    <w:p>
-      <w:pPr>
-        <w:pStyle w:val="NoteLevel1"/>
-      </w:pPr>
-      <w:r>
-        <w:t xml:space="preserve">One ship should collide with 1 rectangle, make sure something is </w:t>
-      </w:r>
-      <w:proofErr w:type="spellStart"/>
-      <w:r>
-        <w:t>registred</w:t>
-      </w:r>
-      <w:proofErr w:type="spellEnd"/>
-      <w:r>
-        <w:t xml:space="preserve"> </w:t>
-      </w:r>
-    </w:p>
-    <w:p>
-      <w:pPr>
-        <w:pStyle w:val="NoteLevel2"/>
-      </w:pPr>
-      <w:r>
-        <w:t xml:space="preserve">Some sort of flagging for collision </w:t>
-      </w:r>
-    </w:p>
-    <w:p>
-      <w:pPr>
-        <w:pStyle w:val="NoteLevel1"/>
-      </w:pPr>
-    </w:p>
-    <w:p>
-      <w:pPr>
-        <w:pStyle w:val="NoteLevel1"/>
-      </w:pPr>
-      <w:r>
-        <w:t>When there’s harder problem you cant solve, there’s an easier you can’t</w:t>
-      </w:r>
-    </w:p>
-    <w:p>
-      <w:pPr>
-        <w:pStyle w:val="NoteLevel1"/>
-      </w:pPr>
-    </w:p>
-    <w:p>
-      <w:pPr>
-        <w:pStyle w:val="NoteLevel1"/>
-      </w:pPr>
-      <w:r>
-        <w:t>Start with 1 thing then move on to multiple</w:t>
-      </w:r>
-    </w:p>
-    <w:p>
-      <w:pPr>
-        <w:pStyle w:val="NoteLevel1"/>
-      </w:pPr>
-    </w:p>
-    <w:p>
-      <w:pPr>
-        <w:pStyle w:val="NoteLevel1"/>
-      </w:pPr>
-      <w:r>
-        <w:t xml:space="preserve">After solidifying mechanics add images for rectangles/surfaces </w:t>
-      </w:r>
-    </w:p>
-    <w:p>
-      <w:pPr>
-        <w:pStyle w:val="NoteLevel2"/>
-      </w:pPr>
-      <w:r>
-        <w:t>Dirty rec newbie guide</w:t>
-      </w:r>
-    </w:p>
-    <w:p>
-      <w:pPr>
-        <w:pStyle w:val="NoteLevel1"/>
-      </w:pPr>
-    </w:p>
-    <w:p>
-      <w:pPr>
-        <w:pStyle w:val="NoteLevel1"/>
-      </w:pPr>
-      <w:r>
-        <w:t xml:space="preserve">Commit success </w:t>
-      </w:r>
-    </w:p>
-    <w:p>
-      <w:pPr>
-        <w:pStyle w:val="NoteLevel2"/>
-      </w:pPr>
-      <w:r>
-        <w:t xml:space="preserve">Only need 1-2 sentences </w:t>
-      </w:r>
-      <w:bookmarkStart w:id="10" w:name="_GoBack"/>
-      <w:bookmarkEnd w:id="10"/>
-    </w:p>
-    <w:p>
-      <w:pPr>
-        <w:pStyle w:val="NoteLevel1"/>
-      </w:pPr>
-    </w:p>
-    <w:p>
-      <w:pPr>
-        <w:pStyle w:val="NoteLevel1"/>
-      </w:pPr>
-      <w:proofErr w:type="spellStart"/>
-      <w:r>
-        <w:t>WorkFlow</w:t>
-      </w:r>
-      <w:proofErr w:type="spellEnd"/>
-    </w:p>
-    <w:p>
-      <w:pPr>
-        <w:pStyle w:val="NoteLevel2"/>
-      </w:pPr>
-      <w:r>
-        <w:t>Get ship on screen</w:t>
-      </w:r>
-    </w:p>
-    <w:p>
-      <w:pPr>
-        <w:pStyle w:val="NoteLevel2"/>
-      </w:pPr>
-      <w:r>
-        <w:t>Get ship moving</w:t>
-      </w:r>
-    </w:p>
-    <w:p>
-      <w:pPr>
-        <w:pStyle w:val="NoteLevel3"/>
-      </w:pPr>
-      <w:r>
-        <w:t xml:space="preserve">Part of ship movement is </w:t>
-      </w:r>
-      <w:proofErr w:type="spellStart"/>
-      <w:r>
-        <w:t>assignging</w:t>
-      </w:r>
-      <w:proofErr w:type="spellEnd"/>
-      <w:r>
-        <w:t xml:space="preserve"> keyboard/</w:t>
-      </w:r>
-      <w:proofErr w:type="spellStart"/>
-      <w:r>
-        <w:t>mpuse</w:t>
-      </w:r>
-      <w:proofErr w:type="spellEnd"/>
-      <w:r>
-        <w:t xml:space="preserve"> user event</w:t>
-      </w:r>
-    </w:p>
-    <w:p>
-      <w:pPr>
-        <w:pStyle w:val="NoteLevel2"/>
-      </w:pPr>
-      <w:r>
-        <w:t xml:space="preserve">Construct a collision </w:t>
-      </w:r>
-    </w:p>
-    <w:p>
-      <w:pPr>
-        <w:pStyle w:val="NoteLevel3"/>
-      </w:pPr>
-      <w:r>
-        <w:t>Put a stationary rectangle on screen make ship crash into it</w:t>
-      </w:r>
-    </w:p>
-    <w:p>
-      <w:pPr>
-        <w:pStyle w:val="NoteLevel2"/>
-      </w:pPr>
-      <w:r>
-        <w:t>Bullet would be another class within ship class</w:t>
-      </w:r>
-    </w:p>
-    <w:p>
-      <w:pPr>
-        <w:pStyle w:val="NoteLevel3"/>
-      </w:pPr>
-      <w:r>
-        <w:t xml:space="preserve">Method of ship would be fire </w:t>
-      </w:r>
-    </w:p>
-    <w:p>
-      <w:pPr>
-        <w:pStyle w:val="NoteLevel3"/>
-      </w:pPr>
-      <w:r>
-        <w:t>Would need to know coordinates/direction on the screen</w:t>
-      </w:r>
-    </w:p>
-    <w:p>
-      <w:pPr>
-        <w:pStyle w:val="NoteLevel2"/>
-      </w:pPr>
-      <w:r>
-        <w:t xml:space="preserve">1 ship, firing 1 bullet, hitting 1 rectangle </w:t>
-      </w:r>
-    </w:p>
-    <w:p>
-      <w:pPr>
-        <w:pStyle w:val="NoteLevel3"/>
-      </w:pPr>
-      <w:r>
-        <w:t xml:space="preserve">Need some sort of detonation effect for ship colliding with rectangle and bullet colliding with rectangle </w:t>
-      </w:r>
-    </w:p>
-    <w:p>
-      <w:pPr>
-        <w:pStyle w:val="NoteLevel3"/>
-      </w:pPr>
-      <w:r>
-        <w:t xml:space="preserve">Collision, your objects must know which of them must detonate </w:t>
-      </w:r>
-    </w:p>
-    <w:p>
-      <w:pPr>
-        <w:pStyle w:val="NoteLevel4"/>
-      </w:pPr>
-      <w:r>
-        <w:t>Aka “who dies”</w:t>
-      </w:r>
-    </w:p>
-    <w:p>
-      <w:pPr>
-        <w:pStyle w:val="NoteLevel2"/>
-      </w:pPr>
-      <w:r>
-        <w:t xml:space="preserve">Add scoring </w:t>
-      </w:r>
-    </w:p>
-    <w:p>
-      <w:pPr>
-        <w:pStyle w:val="NoteLevel3"/>
-      </w:pPr>
-      <w:r>
-        <w:t>When rectangle is hit increase score by 1</w:t>
-      </w:r>
-    </w:p>
-    <w:p>
-      <w:pPr>
-        <w:pStyle w:val="NoteLevel3"/>
-      </w:pPr>
-      <w:r>
-        <w:t>1-2 lines then retest</w:t>
-      </w:r>
-    </w:p>
-    <w:p>
-      <w:pPr>
-        <w:pStyle w:val="NoteLevel3"/>
-      </w:pPr>
-      <w:r>
-        <w:t>Score = 0</w:t>
-      </w:r>
-    </w:p>
-    <w:p>
-      <w:pPr>
-        <w:pStyle w:val="NoteLevel3"/>
-      </w:pPr>
-      <w:r>
-        <w:t>Score += 1</w:t>
-      </w:r>
-    </w:p>
-    <w:p>
-      <w:pPr>
-        <w:pStyle w:val="NoteLevel2"/>
-      </w:pPr>
-      <w:r>
-        <w:t>Fire multiple bullets from ship</w:t>
-      </w:r>
-      <w:r>
-        <w:t xml:space="preserve"> on single rectangle</w:t>
-      </w:r>
-    </w:p>
-    <w:p>
-      <w:pPr>
-        <w:pStyle w:val="NoteLevel3"/>
-      </w:pPr>
-      <w:r>
-        <w:t>Issues</w:t>
-      </w:r>
-    </w:p>
-    <w:p>
-      <w:pPr>
-        <w:pStyle w:val="NoteLevel4"/>
-      </w:pPr>
-      <w:r>
-        <w:t>Rate of fire</w:t>
-      </w:r>
-      <w:r>
-        <w:t xml:space="preserve">-how quickly can I fire </w:t>
-      </w:r>
-    </w:p>
-    <w:p>
-      <w:pPr>
-        <w:pStyle w:val="NoteLevel5"/>
-      </w:pPr>
-      <w:r>
-        <w:t xml:space="preserve">Let user adjust rate of fire in free play mode </w:t>
-      </w:r>
-    </w:p>
-    <w:p>
-      <w:pPr>
-        <w:pStyle w:val="NoteLevel5"/>
-      </w:pPr>
-      <w:r>
-        <w:t>Left click for ridiculously fast rate of fire</w:t>
-      </w:r>
-    </w:p>
-    <w:p>
-      <w:pPr>
-        <w:pStyle w:val="NoteLevel4"/>
-      </w:pPr>
-      <w:r>
-        <w:t>Direction of fire is updated</w:t>
-      </w:r>
-    </w:p>
-    <w:p>
-      <w:pPr>
-        <w:pStyle w:val="NoteLevel4"/>
-      </w:pPr>
-      <w:r>
-        <w:t xml:space="preserve">Collision recognition with rectangle </w:t>
-      </w:r>
-    </w:p>
-    <w:p>
-      <w:pPr>
-        <w:pStyle w:val="NoteLevel4"/>
-      </w:pPr>
-      <w:r>
-        <w:t>Rate of travel of bullet</w:t>
-      </w:r>
-    </w:p>
-    <w:p>
-      <w:pPr>
-        <w:pStyle w:val="NoteLevel2"/>
-      </w:pPr>
-      <w:r>
-        <w:t xml:space="preserve">1 ship, 1 bullet, 1 MOVING rectangle </w:t>
-      </w:r>
-    </w:p>
-    <w:p>
-      <w:pPr>
-        <w:pStyle w:val="NoteLevel3"/>
-      </w:pPr>
-      <w:r>
-        <w:t xml:space="preserve">Will involve </w:t>
-      </w:r>
-      <w:proofErr w:type="spellStart"/>
-      <w:r>
-        <w:t>randomish</w:t>
-      </w:r>
-      <w:proofErr w:type="spellEnd"/>
-      <w:r>
-        <w:t xml:space="preserve"> trajectory/momentum/movement</w:t>
-      </w:r>
-    </w:p>
-    <w:p>
-      <w:pPr>
-        <w:pStyle w:val="NoteLevel4"/>
-      </w:pPr>
-      <w:r>
-        <w:t xml:space="preserve">Look at the example I have </w:t>
-      </w:r>
-    </w:p>
-    <w:p>
-      <w:pPr>
-        <w:pStyle w:val="NoteLevel4"/>
-      </w:pPr>
-      <w:r>
-        <w:t>Will help with movement</w:t>
-      </w:r>
-    </w:p>
-    <w:p>
-      <w:pPr>
-        <w:pStyle w:val="NoteLevel1"/>
-      </w:pPr>
-    </w:p>
-    <w:p>
-      <w:pPr>
-        <w:pStyle w:val="NoteLevel1"/>
-      </w:pPr>
-      <w:r>
-        <w:t>Modules Needed</w:t>
-      </w:r>
-    </w:p>
-    <w:p>
-      <w:pPr>
-        <w:pStyle w:val="NoteLevel2"/>
         <w:sectPr>
           <w:headerReference w:type="first" r:id="rId13"/>
           <w:pgSz w:w="12240" w:h="15840"/>
@@ -2717,6 +1865,937 @@
           <w:docGrid w:type="lines" w:linePitch="360"/>
         </w:sectPr>
       </w:pPr>
+    </w:p>
+    <w:p>
+      <w:pPr>
+        <w:pStyle w:val="NoteLevel1"/>
+      </w:pPr>
+    </w:p>
+    <w:p>
+      <w:pPr>
+        <w:pStyle w:val="NoteLevel1"/>
+        <w:sectPr>
+          <w:headerReference w:type="first" r:id="rId14"/>
+          <w:pgSz w:w="12240" w:h="15840"/>
+          <w:pgMar w:top="1440" w:right="1440" w:bottom="1440" w:left="1440" w:header="720" w:footer="720" w:gutter="0"/>
+          <w:cols w:space="720"/>
+          <w:titlePg/>
+          <w:docGrid w:type="lines" w:linePitch="360"/>
+        </w:sectPr>
+      </w:pPr>
+    </w:p>
+    <w:p>
+      <w:pPr>
+        <w:pStyle w:val="NoteLevel1"/>
+      </w:pPr>
+    </w:p>
+    <w:p>
+      <w:pPr>
+        <w:pStyle w:val="NoteLevel1"/>
+        <w:sectPr>
+          <w:headerReference w:type="first" r:id="rId15"/>
+          <w:pgSz w:w="12240" w:h="15840"/>
+          <w:pgMar w:top="1440" w:right="1440" w:bottom="1440" w:left="1440" w:header="720" w:footer="720" w:gutter="0"/>
+          <w:cols w:space="720"/>
+          <w:titlePg/>
+          <w:docGrid w:type="lines" w:linePitch="360"/>
+        </w:sectPr>
+      </w:pPr>
+    </w:p>
+    <w:p>
+      <w:pPr>
+        <w:pStyle w:val="NoteLevel1"/>
+      </w:pPr>
+    </w:p>
+    <w:p>
+      <w:pPr>
+        <w:pStyle w:val="NoteLevel1"/>
+      </w:pPr>
+      <w:r>
+        <w:t>How big should I make my window?</w:t>
+      </w:r>
+    </w:p>
+    <w:p>
+      <w:pPr>
+        <w:pStyle w:val="NoteLevel1"/>
+      </w:pPr>
+    </w:p>
+    <w:p>
+      <w:pPr>
+        <w:pStyle w:val="NoteLevel1"/>
+      </w:pPr>
+      <w:r>
+        <w:t xml:space="preserve">Is the </w:t>
+      </w:r>
+      <w:proofErr w:type="spellStart"/>
+      <w:r>
+        <w:t>pygame.display</w:t>
+      </w:r>
+      <w:r>
+        <w:t>.set_mode</w:t>
+      </w:r>
+      <w:proofErr w:type="spellEnd"/>
+      <w:r>
+        <w:t xml:space="preserve"> how we change the background image?</w:t>
+      </w:r>
+    </w:p>
+    <w:p>
+      <w:pPr>
+        <w:pStyle w:val="NoteLevel1"/>
+      </w:pPr>
+    </w:p>
+    <w:p>
+      <w:pPr>
+        <w:pStyle w:val="NoteLevel1"/>
+      </w:pPr>
+      <w:r>
+        <w:t xml:space="preserve">Can I put movement </w:t>
+      </w:r>
+      <w:proofErr w:type="gramStart"/>
+      <w:r>
+        <w:t>restrictions(</w:t>
+      </w:r>
+      <w:proofErr w:type="gramEnd"/>
+      <w:r>
+        <w:t>walls) on the gameplay window?</w:t>
+      </w:r>
+    </w:p>
+    <w:p>
+      <w:pPr>
+        <w:pStyle w:val="NoteLevel1"/>
+      </w:pPr>
+    </w:p>
+    <w:p>
+      <w:pPr>
+        <w:pStyle w:val="NoteLevel1"/>
+      </w:pPr>
+      <w:r>
+        <w:t xml:space="preserve">Is the </w:t>
+      </w:r>
+      <w:proofErr w:type="spellStart"/>
+      <w:r>
+        <w:t>ballrect</w:t>
+      </w:r>
+      <w:proofErr w:type="spellEnd"/>
+      <w:r>
+        <w:t xml:space="preserve"> variable built in and what is the asteroid equivalent?</w:t>
+      </w:r>
+    </w:p>
+    <w:p>
+      <w:pPr>
+        <w:pStyle w:val="NoteLevel1"/>
+      </w:pPr>
+    </w:p>
+    <w:p>
+      <w:pPr>
+        <w:pStyle w:val="NoteLevel1"/>
+      </w:pPr>
+      <w:r>
+        <w:t>What classes and functions will I need?</w:t>
+      </w:r>
+    </w:p>
+    <w:p>
+      <w:pPr>
+        <w:pStyle w:val="NoteLevel1"/>
+      </w:pPr>
+    </w:p>
+    <w:p>
+      <w:pPr>
+        <w:pStyle w:val="NoteLevel1"/>
+      </w:pPr>
+      <w:r>
+        <w:t>How do I test this code to make sure that it working properly as I go?</w:t>
+      </w:r>
+    </w:p>
+    <w:p>
+      <w:pPr>
+        <w:pStyle w:val="NoteLevel1"/>
+      </w:pPr>
+    </w:p>
+    <w:p>
+      <w:pPr>
+        <w:pStyle w:val="NoteLevel1"/>
+      </w:pPr>
+      <w:r>
+        <w:t>How should I manage the event subsystem?</w:t>
+      </w:r>
+    </w:p>
+    <w:p>
+      <w:pPr>
+        <w:pStyle w:val="NoteLevel2"/>
+      </w:pPr>
+      <w:r>
+        <w:t>State-system</w:t>
+      </w:r>
+    </w:p>
+    <w:p>
+      <w:pPr>
+        <w:pStyle w:val="NoteLevel2"/>
+      </w:pPr>
+      <w:r>
+        <w:t xml:space="preserve">Event queue </w:t>
+      </w:r>
+    </w:p>
+    <w:p>
+      <w:pPr>
+        <w:pStyle w:val="NoteLevel1"/>
+      </w:pPr>
+    </w:p>
+    <w:p>
+      <w:pPr>
+        <w:pStyle w:val="NoteLevel1"/>
+      </w:pPr>
+      <w:r>
+        <w:t xml:space="preserve">When will it be useful to use the </w:t>
+      </w:r>
+      <w:proofErr w:type="spellStart"/>
+      <w:r>
+        <w:t>mouse.get_</w:t>
+      </w:r>
+      <w:proofErr w:type="gramStart"/>
+      <w:r>
+        <w:t>pos</w:t>
+      </w:r>
+      <w:proofErr w:type="spellEnd"/>
+      <w:r>
+        <w:t>(</w:t>
+      </w:r>
+      <w:proofErr w:type="gramEnd"/>
+      <w:r>
+        <w:t>) call?</w:t>
+      </w:r>
+    </w:p>
+    <w:p>
+      <w:pPr>
+        <w:pStyle w:val="NoteLevel1"/>
+        <w:numPr>
+          <w:ilvl w:val="0"/>
+          <w:numId w:val="0"/>
+        </w:numPr>
+      </w:pPr>
+    </w:p>
+    <w:p>
+      <w:pPr>
+        <w:pStyle w:val="NoteLevel1"/>
+        <w:numPr>
+          <w:ilvl w:val="0"/>
+          <w:numId w:val="0"/>
+        </w:numPr>
+      </w:pPr>
+    </w:p>
+    <w:p>
+      <w:pPr>
+        <w:pStyle w:val="NoteLevel1"/>
+      </w:pPr>
+    </w:p>
+    <w:p>
+      <w:pPr>
+        <w:pStyle w:val="NoteLevel1"/>
+      </w:pPr>
+    </w:p>
+    <w:p>
+      <w:pPr>
+        <w:pStyle w:val="NoteLevel1"/>
+      </w:pPr>
+    </w:p>
+    <w:p>
+      <w:pPr>
+        <w:pStyle w:val="NoteLevel1"/>
+      </w:pPr>
+    </w:p>
+    <w:p>
+      <w:pPr>
+        <w:pStyle w:val="NoteLevel1"/>
+      </w:pPr>
+    </w:p>
+    <w:p>
+      <w:pPr>
+        <w:pStyle w:val="NoteLevel1"/>
+      </w:pPr>
+    </w:p>
+    <w:p>
+      <w:pPr>
+        <w:pStyle w:val="NoteLevel1"/>
+        <w:sectPr>
+          <w:headerReference w:type="first" r:id="rId16"/>
+          <w:pgSz w:w="12240" w:h="15840"/>
+          <w:pgMar w:top="1440" w:right="1440" w:bottom="1440" w:left="1440" w:header="720" w:footer="720" w:gutter="0"/>
+          <w:cols w:space="720"/>
+          <w:titlePg/>
+          <w:docGrid w:type="lines" w:linePitch="360"/>
+        </w:sectPr>
+      </w:pPr>
+    </w:p>
+    <w:p>
+      <w:pPr>
+        <w:pStyle w:val="NoteLevel1"/>
+      </w:pPr>
+      <w:bookmarkStart w:id="18" w:name="_GoBack"/>
+      <w:bookmarkEnd w:id="18"/>
+    </w:p>
+    <w:p>
+      <w:pPr>
+        <w:pStyle w:val="NoteLevel1"/>
+      </w:pPr>
+      <w:r>
+        <w:t>Game</w:t>
+      </w:r>
+    </w:p>
+    <w:p>
+      <w:pPr>
+        <w:pStyle w:val="NoteLevel2"/>
+      </w:pPr>
+      <w:r>
+        <w:t xml:space="preserve">Ship </w:t>
+      </w:r>
+    </w:p>
+    <w:p>
+      <w:pPr>
+        <w:pStyle w:val="NoteLevel3"/>
+      </w:pPr>
+      <w:r>
+        <w:t>Speight</w:t>
+      </w:r>
+    </w:p>
+    <w:p>
+      <w:pPr>
+        <w:pStyle w:val="NoteLevel3"/>
+      </w:pPr>
+      <w:r>
+        <w:t>Could add another ship if reach certain point</w:t>
+      </w:r>
+    </w:p>
+    <w:p>
+      <w:pPr>
+        <w:pStyle w:val="NoteLevel4"/>
+      </w:pPr>
+      <w:r>
+        <w:t>Jake Butt</w:t>
+      </w:r>
+    </w:p>
+    <w:p>
+      <w:pPr>
+        <w:pStyle w:val="NoteLevel2"/>
+      </w:pPr>
+      <w:r>
+        <w:t>Bullets</w:t>
+      </w:r>
+    </w:p>
+    <w:p>
+      <w:pPr>
+        <w:pStyle w:val="NoteLevel3"/>
+      </w:pPr>
+      <w:r>
+        <w:t>Footballs</w:t>
+      </w:r>
+    </w:p>
+    <w:p>
+      <w:pPr>
+        <w:pStyle w:val="NoteLevel2"/>
+      </w:pPr>
+      <w:r>
+        <w:t>Asteroids</w:t>
+      </w:r>
+    </w:p>
+    <w:p>
+      <w:pPr>
+        <w:pStyle w:val="NoteLevel3"/>
+      </w:pPr>
+      <w:r>
+        <w:t>OSU/Big Ten team logos</w:t>
+      </w:r>
+    </w:p>
+    <w:p>
+      <w:pPr>
+        <w:pStyle w:val="NoteLevel2"/>
+      </w:pPr>
+      <w:r>
+        <w:t>Movement</w:t>
+      </w:r>
+    </w:p>
+    <w:p>
+      <w:pPr>
+        <w:pStyle w:val="NoteLevel3"/>
+      </w:pPr>
+      <w:r>
+        <w:t>Being able to move ship left/right</w:t>
+      </w:r>
+    </w:p>
+    <w:p>
+      <w:pPr>
+        <w:pStyle w:val="NoteLevel2"/>
+      </w:pPr>
+      <w:r>
+        <w:t>Collision Detection</w:t>
+      </w:r>
+    </w:p>
+    <w:p>
+      <w:pPr>
+        <w:pStyle w:val="NoteLevel3"/>
+      </w:pPr>
+      <w:r>
+        <w:t>Score is added when “bullet” hits ship</w:t>
+      </w:r>
+    </w:p>
+    <w:p>
+      <w:pPr>
+        <w:pStyle w:val="NoteLevel2"/>
+      </w:pPr>
+      <w:r>
+        <w:t>Scoring and/or time</w:t>
+      </w:r>
+    </w:p>
+    <w:p>
+      <w:pPr>
+        <w:pStyle w:val="NoteLevel3"/>
+      </w:pPr>
+      <w:r>
+        <w:t>Could use basic 1 point scoring</w:t>
+      </w:r>
+    </w:p>
+    <w:p>
+      <w:pPr>
+        <w:pStyle w:val="NoteLevel3"/>
+      </w:pPr>
+      <w:r>
+        <w:t>Could also try to implement football scoring</w:t>
+      </w:r>
+    </w:p>
+    <w:p>
+      <w:pPr>
+        <w:pStyle w:val="NoteLevel4"/>
+      </w:pPr>
+      <w:r>
+        <w:t>7 points for a “touchdown”/3 points for a “field goal”</w:t>
+      </w:r>
+    </w:p>
+    <w:p>
+      <w:pPr>
+        <w:pStyle w:val="NoteLevel3"/>
+      </w:pPr>
+      <w:r>
+        <w:t xml:space="preserve">Program should “quit” if lives are lost </w:t>
+      </w:r>
+    </w:p>
+    <w:p>
+      <w:pPr>
+        <w:pStyle w:val="NoteLevel3"/>
+      </w:pPr>
+      <w:r>
+        <w:t>Maybe change the surface from stadium to stadium as increase in levels</w:t>
+      </w:r>
+    </w:p>
+    <w:p>
+      <w:pPr>
+        <w:pStyle w:val="NoteLevel2"/>
+      </w:pPr>
+      <w:r>
+        <w:t>Sound</w:t>
+      </w:r>
+    </w:p>
+    <w:p>
+      <w:pPr>
+        <w:pStyle w:val="NoteLevel3"/>
+      </w:pPr>
+      <w:r>
+        <w:t>Use Michigan fight song/other chants as background music for game</w:t>
+      </w:r>
+    </w:p>
+    <w:p>
+      <w:pPr>
+        <w:pStyle w:val="NoteLevel2"/>
+      </w:pPr>
+      <w:r>
+        <w:t>Animation</w:t>
+      </w:r>
+    </w:p>
+    <w:p>
+      <w:pPr>
+        <w:pStyle w:val="NoteLevel3"/>
+      </w:pPr>
+      <w:r>
+        <w:t>Image/Ship just needs to move</w:t>
+      </w:r>
+    </w:p>
+    <w:p>
+      <w:pPr>
+        <w:pStyle w:val="NoteLevel2"/>
+      </w:pPr>
+      <w:r>
+        <w:t xml:space="preserve">Unique Implementation of </w:t>
+      </w:r>
+      <w:r>
+        <w:t xml:space="preserve">Class </w:t>
+      </w:r>
+      <w:r>
+        <w:t>Inheritance</w:t>
+      </w:r>
+    </w:p>
+    <w:p>
+      <w:pPr>
+        <w:pStyle w:val="NoteLevel3"/>
+      </w:pPr>
+      <w:r>
+        <w:t>Would be creation of another ship when point total is reached</w:t>
+      </w:r>
+    </w:p>
+    <w:p>
+      <w:pPr>
+        <w:pStyle w:val="NoteLevel2"/>
+      </w:pPr>
+      <w:r>
+        <w:t>Score</w:t>
+      </w:r>
+    </w:p>
+    <w:p>
+      <w:pPr>
+        <w:pStyle w:val="NoteLevel3"/>
+      </w:pPr>
+      <w:r>
+        <w:t xml:space="preserve">Touchdown/field goal etc. </w:t>
+      </w:r>
+    </w:p>
+    <w:p>
+      <w:pPr>
+        <w:pStyle w:val="NoteLevel1"/>
+      </w:pPr>
+    </w:p>
+    <w:p>
+      <w:pPr>
+        <w:pStyle w:val="NoteLevel1"/>
+      </w:pPr>
+      <w:r>
+        <w:t xml:space="preserve">“Most of the surface functions are not critical. Just learn </w:t>
+      </w:r>
+      <w:proofErr w:type="spellStart"/>
+      <w:proofErr w:type="gramStart"/>
+      <w:r>
+        <w:t>blit</w:t>
+      </w:r>
+      <w:proofErr w:type="spellEnd"/>
+      <w:r>
+        <w:t>(</w:t>
+      </w:r>
+      <w:proofErr w:type="gramEnd"/>
+      <w:r>
+        <w:t xml:space="preserve">), fill(), </w:t>
+      </w:r>
+      <w:proofErr w:type="spellStart"/>
+      <w:r>
+        <w:t>set_at</w:t>
+      </w:r>
+      <w:proofErr w:type="spellEnd"/>
+      <w:r>
+        <w:t xml:space="preserve">() and </w:t>
+      </w:r>
+      <w:proofErr w:type="spellStart"/>
+      <w:r>
+        <w:t>get_at</w:t>
+      </w:r>
+      <w:proofErr w:type="spellEnd"/>
+      <w:r>
+        <w:t>(), and you’ll be fine.”</w:t>
+      </w:r>
+    </w:p>
+    <w:p>
+      <w:pPr>
+        <w:pStyle w:val="NoteLevel1"/>
+      </w:pPr>
+    </w:p>
+    <w:p>
+      <w:pPr>
+        <w:pStyle w:val="NoteLevel1"/>
+      </w:pPr>
+      <w:r>
+        <w:t xml:space="preserve">One ship should collide with 1 rectangle, make sure something is </w:t>
+      </w:r>
+      <w:proofErr w:type="spellStart"/>
+      <w:r>
+        <w:t>registred</w:t>
+      </w:r>
+      <w:proofErr w:type="spellEnd"/>
+      <w:r>
+        <w:t xml:space="preserve"> </w:t>
+      </w:r>
+    </w:p>
+    <w:p>
+      <w:pPr>
+        <w:pStyle w:val="NoteLevel2"/>
+      </w:pPr>
+      <w:r>
+        <w:t xml:space="preserve">Some sort of flagging for collision </w:t>
+      </w:r>
+    </w:p>
+    <w:p>
+      <w:pPr>
+        <w:pStyle w:val="NoteLevel1"/>
+      </w:pPr>
+    </w:p>
+    <w:p>
+      <w:pPr>
+        <w:pStyle w:val="NoteLevel1"/>
+      </w:pPr>
+      <w:r>
+        <w:t>When there’s harder problem you cant solve, there’s an easier you can’t</w:t>
+      </w:r>
+    </w:p>
+    <w:p>
+      <w:pPr>
+        <w:pStyle w:val="NoteLevel1"/>
+      </w:pPr>
+    </w:p>
+    <w:p>
+      <w:pPr>
+        <w:pStyle w:val="NoteLevel1"/>
+      </w:pPr>
+      <w:r>
+        <w:t>Start with 1 thing then move on to multiple</w:t>
+      </w:r>
+    </w:p>
+    <w:p>
+      <w:pPr>
+        <w:pStyle w:val="NoteLevel1"/>
+      </w:pPr>
+    </w:p>
+    <w:p>
+      <w:pPr>
+        <w:pStyle w:val="NoteLevel1"/>
+      </w:pPr>
+      <w:r>
+        <w:t xml:space="preserve">After solidifying mechanics add images for rectangles/surfaces </w:t>
+      </w:r>
+    </w:p>
+    <w:p>
+      <w:pPr>
+        <w:pStyle w:val="NoteLevel2"/>
+      </w:pPr>
+      <w:r>
+        <w:t>Dirty rec newbie guide</w:t>
+      </w:r>
+    </w:p>
+    <w:p>
+      <w:pPr>
+        <w:pStyle w:val="NoteLevel1"/>
+      </w:pPr>
+    </w:p>
+    <w:p>
+      <w:pPr>
+        <w:pStyle w:val="NoteLevel1"/>
+      </w:pPr>
+      <w:r>
+        <w:t xml:space="preserve">Commit success </w:t>
+      </w:r>
+    </w:p>
+    <w:p>
+      <w:pPr>
+        <w:pStyle w:val="NoteLevel2"/>
+      </w:pPr>
+      <w:r>
+        <w:t xml:space="preserve">Only need 1-2 sentences </w:t>
+      </w:r>
+    </w:p>
+    <w:p>
+      <w:pPr>
+        <w:pStyle w:val="NoteLevel1"/>
+      </w:pPr>
+    </w:p>
+    <w:p>
+      <w:pPr>
+        <w:pStyle w:val="NoteLevel1"/>
+      </w:pPr>
+      <w:proofErr w:type="spellStart"/>
+      <w:r>
+        <w:t>WorkFlow</w:t>
+      </w:r>
+      <w:proofErr w:type="spellEnd"/>
+    </w:p>
+    <w:p>
+      <w:pPr>
+        <w:pStyle w:val="NoteLevel2"/>
+      </w:pPr>
+      <w:r>
+        <w:t>Get ship on screen</w:t>
+      </w:r>
+    </w:p>
+    <w:p>
+      <w:pPr>
+        <w:pStyle w:val="NoteLevel2"/>
+      </w:pPr>
+      <w:r>
+        <w:t>Get ship moving</w:t>
+      </w:r>
+    </w:p>
+    <w:p>
+      <w:pPr>
+        <w:pStyle w:val="NoteLevel3"/>
+      </w:pPr>
+      <w:r>
+        <w:t xml:space="preserve">Part of ship movement is </w:t>
+      </w:r>
+      <w:proofErr w:type="spellStart"/>
+      <w:r>
+        <w:t>assignging</w:t>
+      </w:r>
+      <w:proofErr w:type="spellEnd"/>
+      <w:r>
+        <w:t xml:space="preserve"> keyboard/</w:t>
+      </w:r>
+      <w:proofErr w:type="spellStart"/>
+      <w:r>
+        <w:t>mpuse</w:t>
+      </w:r>
+      <w:proofErr w:type="spellEnd"/>
+      <w:r>
+        <w:t xml:space="preserve"> user event</w:t>
+      </w:r>
+    </w:p>
+    <w:p>
+      <w:pPr>
+        <w:pStyle w:val="NoteLevel2"/>
+      </w:pPr>
+      <w:r>
+        <w:t xml:space="preserve">Construct a collision </w:t>
+      </w:r>
+    </w:p>
+    <w:p>
+      <w:pPr>
+        <w:pStyle w:val="NoteLevel3"/>
+      </w:pPr>
+      <w:r>
+        <w:t>Put a stationary rectangle on screen make ship crash into it</w:t>
+      </w:r>
+    </w:p>
+    <w:p>
+      <w:pPr>
+        <w:pStyle w:val="NoteLevel2"/>
+      </w:pPr>
+      <w:r>
+        <w:t>Bullet would be another class within ship class</w:t>
+      </w:r>
+    </w:p>
+    <w:p>
+      <w:pPr>
+        <w:pStyle w:val="NoteLevel3"/>
+      </w:pPr>
+      <w:r>
+        <w:t xml:space="preserve">Method of ship would be fire </w:t>
+      </w:r>
+    </w:p>
+    <w:p>
+      <w:pPr>
+        <w:pStyle w:val="NoteLevel3"/>
+      </w:pPr>
+      <w:r>
+        <w:t>Would need to know coordinates/direction on the screen</w:t>
+      </w:r>
+    </w:p>
+    <w:p>
+      <w:pPr>
+        <w:pStyle w:val="NoteLevel2"/>
+      </w:pPr>
+      <w:r>
+        <w:t xml:space="preserve">1 ship, firing 1 bullet, hitting 1 rectangle </w:t>
+      </w:r>
+    </w:p>
+    <w:p>
+      <w:pPr>
+        <w:pStyle w:val="NoteLevel3"/>
+      </w:pPr>
+      <w:r>
+        <w:t xml:space="preserve">Need some sort of detonation effect for ship colliding with rectangle and bullet colliding with rectangle </w:t>
+      </w:r>
+    </w:p>
+    <w:p>
+      <w:pPr>
+        <w:pStyle w:val="NoteLevel3"/>
+      </w:pPr>
+      <w:r>
+        <w:t xml:space="preserve">Collision, your objects must know which of them must detonate </w:t>
+      </w:r>
+    </w:p>
+    <w:p>
+      <w:pPr>
+        <w:pStyle w:val="NoteLevel4"/>
+      </w:pPr>
+      <w:r>
+        <w:t>Aka “who dies”</w:t>
+      </w:r>
+    </w:p>
+    <w:p>
+      <w:pPr>
+        <w:pStyle w:val="NoteLevel2"/>
+      </w:pPr>
+      <w:r>
+        <w:t xml:space="preserve">Add scoring </w:t>
+      </w:r>
+    </w:p>
+    <w:p>
+      <w:pPr>
+        <w:pStyle w:val="NoteLevel3"/>
+      </w:pPr>
+      <w:r>
+        <w:t>When rectangle is hit increase score by 1</w:t>
+      </w:r>
+    </w:p>
+    <w:p>
+      <w:pPr>
+        <w:pStyle w:val="NoteLevel3"/>
+      </w:pPr>
+      <w:r>
+        <w:t>1-2 lines then retest</w:t>
+      </w:r>
+    </w:p>
+    <w:p>
+      <w:pPr>
+        <w:pStyle w:val="NoteLevel3"/>
+      </w:pPr>
+      <w:r>
+        <w:t>Score = 0</w:t>
+      </w:r>
+    </w:p>
+    <w:p>
+      <w:pPr>
+        <w:pStyle w:val="NoteLevel3"/>
+      </w:pPr>
+      <w:r>
+        <w:t>Score += 1</w:t>
+      </w:r>
+    </w:p>
+    <w:p>
+      <w:pPr>
+        <w:pStyle w:val="NoteLevel2"/>
+      </w:pPr>
+      <w:r>
+        <w:t>Fire multiple bullets from ship</w:t>
+      </w:r>
+      <w:r>
+        <w:t xml:space="preserve"> on single rectangle</w:t>
+      </w:r>
+    </w:p>
+    <w:p>
+      <w:pPr>
+        <w:pStyle w:val="NoteLevel3"/>
+      </w:pPr>
+      <w:r>
+        <w:t>Issues</w:t>
+      </w:r>
+    </w:p>
+    <w:p>
+      <w:pPr>
+        <w:pStyle w:val="NoteLevel4"/>
+      </w:pPr>
+      <w:r>
+        <w:t>Rate of fire</w:t>
+      </w:r>
+      <w:r>
+        <w:t xml:space="preserve">-how quickly can I fire </w:t>
+      </w:r>
+    </w:p>
+    <w:p>
+      <w:pPr>
+        <w:pStyle w:val="NoteLevel5"/>
+      </w:pPr>
+      <w:r>
+        <w:t xml:space="preserve">Let user adjust rate of fire in free play mode </w:t>
+      </w:r>
+    </w:p>
+    <w:p>
+      <w:pPr>
+        <w:pStyle w:val="NoteLevel5"/>
+      </w:pPr>
+      <w:r>
+        <w:t>Left click for ridiculously fast rate of fire</w:t>
+      </w:r>
+    </w:p>
+    <w:p>
+      <w:pPr>
+        <w:pStyle w:val="NoteLevel4"/>
+      </w:pPr>
+      <w:r>
+        <w:t>Direction of fire is updated</w:t>
+      </w:r>
+    </w:p>
+    <w:p>
+      <w:pPr>
+        <w:pStyle w:val="NoteLevel4"/>
+      </w:pPr>
+      <w:r>
+        <w:t xml:space="preserve">Collision recognition with rectangle </w:t>
+      </w:r>
+    </w:p>
+    <w:p>
+      <w:pPr>
+        <w:pStyle w:val="NoteLevel4"/>
+      </w:pPr>
+      <w:r>
+        <w:t>Rate of travel of bullet</w:t>
+      </w:r>
+    </w:p>
+    <w:p>
+      <w:pPr>
+        <w:pStyle w:val="NoteLevel2"/>
+      </w:pPr>
+      <w:r>
+        <w:t xml:space="preserve">1 ship, 1 bullet, 1 MOVING rectangle </w:t>
+      </w:r>
+    </w:p>
+    <w:p>
+      <w:pPr>
+        <w:pStyle w:val="NoteLevel3"/>
+      </w:pPr>
+      <w:r>
+        <w:t xml:space="preserve">Will involve </w:t>
+      </w:r>
+      <w:proofErr w:type="spellStart"/>
+      <w:r>
+        <w:t>randomish</w:t>
+      </w:r>
+      <w:proofErr w:type="spellEnd"/>
+      <w:r>
+        <w:t xml:space="preserve"> trajectory/momentum/movement</w:t>
+      </w:r>
+    </w:p>
+    <w:p>
+      <w:pPr>
+        <w:pStyle w:val="NoteLevel4"/>
+      </w:pPr>
+      <w:r>
+        <w:t xml:space="preserve">Look at the example I have </w:t>
+      </w:r>
+    </w:p>
+    <w:p>
+      <w:pPr>
+        <w:pStyle w:val="NoteLevel4"/>
+      </w:pPr>
+      <w:r>
+        <w:t>Will help with movement</w:t>
+      </w:r>
+    </w:p>
+    <w:p>
+      <w:pPr>
+        <w:pStyle w:val="NoteLevel1"/>
+      </w:pPr>
+    </w:p>
+    <w:p>
+      <w:pPr>
+        <w:pStyle w:val="NoteLevel1"/>
+      </w:pPr>
+      <w:r>
+        <w:t>Modules Needed</w:t>
+      </w:r>
+    </w:p>
+    <w:p>
+      <w:pPr>
+        <w:pStyle w:val="NoteLevel2"/>
+        <w:sectPr>
+          <w:headerReference w:type="first" r:id="rId17"/>
+          <w:pgSz w:w="12240" w:h="15840"/>
+          <w:pgMar w:top="1440" w:right="1440" w:bottom="1440" w:left="1440" w:header="720" w:footer="720" w:gutter="0"/>
+          <w:cols w:space="720"/>
+          <w:titlePg/>
+          <w:docGrid w:type="lines" w:linePitch="360"/>
+        </w:sectPr>
+      </w:pPr>
       <w:proofErr w:type="spellStart"/>
       <w:r>
         <w:t>PyGame</w:t>
@@ -2760,13 +2839,29 @@
     <w:p>
       <w:pPr>
         <w:pStyle w:val="NoteLevel1"/>
+        <w:sectPr>
+          <w:headerReference w:type="first" r:id="rId18"/>
+          <w:pgSz w:w="12240" w:h="15840"/>
+          <w:pgMar w:top="1440" w:right="1440" w:bottom="1440" w:left="1440" w:header="720" w:footer="720" w:gutter="0"/>
+          <w:cols w:space="720"/>
+          <w:titlePg/>
+          <w:docGrid w:type="lines" w:linePitch="360"/>
+        </w:sectPr>
       </w:pPr>
       <w:r>
         <w:t>Sprites</w:t>
       </w:r>
+      <w:r>
+        <w:cr/>
+      </w:r>
+    </w:p>
+    <w:p>
+      <w:pPr>
+        <w:pStyle w:val="NoteLevel1"/>
+      </w:pPr>
     </w:p>
     <w:sectPr>
-      <w:headerReference w:type="first" r:id="rId14"/>
+      <w:headerReference w:type="first" r:id="rId19"/>
       <w:pgSz w:w="12240" w:h="15840"/>
       <w:pgMar w:top="1440" w:right="1440" w:bottom="1440" w:left="1440" w:header="720" w:footer="720" w:gutter="0"/>
       <w:cols w:space="720"/>
@@ -2900,6 +2995,216 @@
   </w:p>
   <w:bookmarkEnd w:id="0"/>
   <w:bookmarkEnd w:id="1"/>
+</w:hdr>
+</file>
+
+<file path=word/header10.xml><?xml version="1.0" encoding="utf-8"?>
+<w:hdr xmlns:wpc="http://schemas.microsoft.com/office/word/2010/wordprocessingCanvas" xmlns:mo="http://schemas.microsoft.com/office/mac/office/2008/main" xmlns:mc="http://schemas.openxmlformats.org/markup-compatibility/2006" xmlns:mv="urn:schemas-microsoft-com:mac:vml" xmlns:o="urn:schemas-microsoft-com:office:office" xmlns:r="http://schemas.openxmlformats.org/officeDocument/2006/relationships" xmlns:m="http://schemas.openxmlformats.org/officeDocument/2006/math" xmlns:v="urn:schemas-microsoft-com:vml" xmlns:wp14="http://schemas.microsoft.com/office/word/2010/wordprocessingDrawing" xmlns:wp="http://schemas.openxmlformats.org/drawingml/2006/wordprocessingDrawing" xmlns:w10="urn:schemas-microsoft-com:office:word" xmlns:w="http://schemas.openxmlformats.org/wordprocessingml/2006/main" xmlns:w14="http://schemas.microsoft.com/office/word/2010/wordml" xmlns:wpg="http://schemas.microsoft.com/office/word/2010/wordprocessingGroup" xmlns:wpi="http://schemas.microsoft.com/office/word/2010/wordprocessingInk" xmlns:wne="http://schemas.microsoft.com/office/word/2006/wordml" xmlns:wps="http://schemas.microsoft.com/office/word/2010/wordprocessingShape" mc:Ignorable="w14 wp14">
+  <w:p>
+    <w:pPr>
+      <w:pStyle w:val="Header"/>
+      <w:tabs>
+        <w:tab w:val="clear" w:pos="4320"/>
+        <w:tab w:val="clear" w:pos="8640"/>
+        <w:tab w:val="right" w:pos="9720"/>
+      </w:tabs>
+      <w:ind w:left="-360"/>
+      <w:rPr>
+        <w:rFonts w:ascii="Verdana" w:hAnsi="Verdana"/>
+        <w:sz w:val="36"/>
+        <w:szCs w:val="36"/>
+      </w:rPr>
+    </w:pPr>
+    <w:bookmarkStart w:id="19" w:name="_WNSectionTitle_3"/>
+    <w:bookmarkStart w:id="20" w:name="_WNTabType_2"/>
+    <w:r>
+      <w:rPr>
+        <w:rFonts w:ascii="Verdana" w:hAnsi="Verdana"/>
+        <w:sz w:val="36"/>
+        <w:szCs w:val="36"/>
+      </w:rPr>
+      <w:tab/>
+    </w:r>
+    <w:r>
+      <w:rPr>
+        <w:rFonts w:ascii="Verdana" w:hAnsi="Verdana"/>
+        <w:sz w:val="36"/>
+        <w:szCs w:val="36"/>
+      </w:rPr>
+      <w:fldChar w:fldCharType="begin"/>
+    </w:r>
+    <w:r>
+      <w:rPr>
+        <w:rFonts w:ascii="Verdana" w:hAnsi="Verdana"/>
+      </w:rPr>
+      <w:instrText xml:space="preserve"> CREATEDATE </w:instrText>
+    </w:r>
+    <w:r>
+      <w:rPr>
+        <w:rFonts w:ascii="Verdana" w:hAnsi="Verdana"/>
+        <w:sz w:val="36"/>
+        <w:szCs w:val="36"/>
+      </w:rPr>
+      <w:fldChar w:fldCharType="separate"/>
+    </w:r>
+    <w:r>
+      <w:rPr>
+        <w:rFonts w:ascii="Verdana" w:hAnsi="Verdana"/>
+        <w:noProof/>
+      </w:rPr>
+      <w:t>11/28/16 7:34 PM</w:t>
+    </w:r>
+    <w:r>
+      <w:rPr>
+        <w:rFonts w:ascii="Verdana" w:hAnsi="Verdana"/>
+        <w:sz w:val="36"/>
+        <w:szCs w:val="36"/>
+      </w:rPr>
+      <w:fldChar w:fldCharType="end"/>
+    </w:r>
+  </w:p>
+  <w:bookmarkEnd w:id="19"/>
+  <w:bookmarkEnd w:id="20"/>
+</w:hdr>
+</file>
+
+<file path=word/header11.xml><?xml version="1.0" encoding="utf-8"?>
+<w:hdr xmlns:wpc="http://schemas.microsoft.com/office/word/2010/wordprocessingCanvas" xmlns:mo="http://schemas.microsoft.com/office/mac/office/2008/main" xmlns:mc="http://schemas.openxmlformats.org/markup-compatibility/2006" xmlns:mv="urn:schemas-microsoft-com:mac:vml" xmlns:o="urn:schemas-microsoft-com:office:office" xmlns:r="http://schemas.openxmlformats.org/officeDocument/2006/relationships" xmlns:m="http://schemas.openxmlformats.org/officeDocument/2006/math" xmlns:v="urn:schemas-microsoft-com:vml" xmlns:wp14="http://schemas.microsoft.com/office/word/2010/wordprocessingDrawing" xmlns:wp="http://schemas.openxmlformats.org/drawingml/2006/wordprocessingDrawing" xmlns:w10="urn:schemas-microsoft-com:office:word" xmlns:w="http://schemas.openxmlformats.org/wordprocessingml/2006/main" xmlns:w14="http://schemas.microsoft.com/office/word/2010/wordml" xmlns:wpg="http://schemas.microsoft.com/office/word/2010/wordprocessingGroup" xmlns:wpi="http://schemas.microsoft.com/office/word/2010/wordprocessingInk" xmlns:wne="http://schemas.microsoft.com/office/word/2006/wordml" xmlns:wps="http://schemas.microsoft.com/office/word/2010/wordprocessingShape" mc:Ignorable="w14 wp14">
+  <w:p>
+    <w:pPr>
+      <w:pStyle w:val="Header"/>
+      <w:tabs>
+        <w:tab w:val="clear" w:pos="4320"/>
+        <w:tab w:val="clear" w:pos="8640"/>
+        <w:tab w:val="right" w:pos="9720"/>
+      </w:tabs>
+      <w:ind w:left="-360"/>
+      <w:rPr>
+        <w:rFonts w:ascii="Verdana" w:hAnsi="Verdana"/>
+        <w:sz w:val="36"/>
+        <w:szCs w:val="36"/>
+      </w:rPr>
+    </w:pPr>
+    <w:bookmarkStart w:id="21" w:name="_WNSectionTitle_5"/>
+    <w:bookmarkStart w:id="22" w:name="_WNTabType_4"/>
+    <w:r>
+      <w:rPr>
+        <w:rFonts w:ascii="Verdana" w:hAnsi="Verdana"/>
+        <w:sz w:val="36"/>
+        <w:szCs w:val="36"/>
+      </w:rPr>
+      <w:tab/>
+    </w:r>
+    <w:r>
+      <w:rPr>
+        <w:rFonts w:ascii="Verdana" w:hAnsi="Verdana"/>
+        <w:sz w:val="36"/>
+        <w:szCs w:val="36"/>
+      </w:rPr>
+      <w:fldChar w:fldCharType="begin"/>
+    </w:r>
+    <w:r>
+      <w:rPr>
+        <w:rFonts w:ascii="Verdana" w:hAnsi="Verdana"/>
+      </w:rPr>
+      <w:instrText xml:space="preserve"> CREATEDATE </w:instrText>
+    </w:r>
+    <w:r>
+      <w:rPr>
+        <w:rFonts w:ascii="Verdana" w:hAnsi="Verdana"/>
+        <w:sz w:val="36"/>
+        <w:szCs w:val="36"/>
+      </w:rPr>
+      <w:fldChar w:fldCharType="separate"/>
+    </w:r>
+    <w:r>
+      <w:rPr>
+        <w:rFonts w:ascii="Verdana" w:hAnsi="Verdana"/>
+        <w:noProof/>
+      </w:rPr>
+      <w:t>11/28/16 7:34 PM</w:t>
+    </w:r>
+    <w:r>
+      <w:rPr>
+        <w:rFonts w:ascii="Verdana" w:hAnsi="Verdana"/>
+        <w:sz w:val="36"/>
+        <w:szCs w:val="36"/>
+      </w:rPr>
+      <w:fldChar w:fldCharType="end"/>
+    </w:r>
+  </w:p>
+  <w:bookmarkEnd w:id="21"/>
+  <w:bookmarkEnd w:id="22"/>
+</w:hdr>
+</file>
+
+<file path=word/header12.xml><?xml version="1.0" encoding="utf-8"?>
+<w:hdr xmlns:wpc="http://schemas.microsoft.com/office/word/2010/wordprocessingCanvas" xmlns:mo="http://schemas.microsoft.com/office/mac/office/2008/main" xmlns:mc="http://schemas.openxmlformats.org/markup-compatibility/2006" xmlns:mv="urn:schemas-microsoft-com:mac:vml" xmlns:o="urn:schemas-microsoft-com:office:office" xmlns:r="http://schemas.openxmlformats.org/officeDocument/2006/relationships" xmlns:m="http://schemas.openxmlformats.org/officeDocument/2006/math" xmlns:v="urn:schemas-microsoft-com:vml" xmlns:wp14="http://schemas.microsoft.com/office/word/2010/wordprocessingDrawing" xmlns:wp="http://schemas.openxmlformats.org/drawingml/2006/wordprocessingDrawing" xmlns:w10="urn:schemas-microsoft-com:office:word" xmlns:w="http://schemas.openxmlformats.org/wordprocessingml/2006/main" xmlns:w14="http://schemas.microsoft.com/office/word/2010/wordml" xmlns:wpg="http://schemas.microsoft.com/office/word/2010/wordprocessingGroup" xmlns:wpi="http://schemas.microsoft.com/office/word/2010/wordprocessingInk" xmlns:wne="http://schemas.microsoft.com/office/word/2006/wordml" xmlns:wps="http://schemas.microsoft.com/office/word/2010/wordprocessingShape" mc:Ignorable="w14 wp14">
+  <w:p>
+    <w:pPr>
+      <w:pStyle w:val="Header"/>
+      <w:tabs>
+        <w:tab w:val="clear" w:pos="4320"/>
+        <w:tab w:val="clear" w:pos="8640"/>
+        <w:tab w:val="right" w:pos="9720"/>
+      </w:tabs>
+      <w:ind w:left="-360"/>
+      <w:rPr>
+        <w:rFonts w:ascii="Verdana" w:hAnsi="Verdana"/>
+        <w:sz w:val="36"/>
+        <w:szCs w:val="36"/>
+      </w:rPr>
+    </w:pPr>
+    <w:bookmarkStart w:id="23" w:name="_WNSectionTitle_13"/>
+    <w:bookmarkStart w:id="24" w:name="_WNTabType_12"/>
+    <w:r>
+      <w:rPr>
+        <w:rFonts w:ascii="Verdana" w:hAnsi="Verdana"/>
+        <w:sz w:val="36"/>
+        <w:szCs w:val="36"/>
+      </w:rPr>
+      <w:tab/>
+    </w:r>
+    <w:r>
+      <w:rPr>
+        <w:rFonts w:ascii="Verdana" w:hAnsi="Verdana"/>
+        <w:sz w:val="36"/>
+        <w:szCs w:val="36"/>
+      </w:rPr>
+      <w:fldChar w:fldCharType="begin"/>
+    </w:r>
+    <w:r>
+      <w:rPr>
+        <w:rFonts w:ascii="Verdana" w:hAnsi="Verdana"/>
+      </w:rPr>
+      <w:instrText xml:space="preserve"> CREATEDATE </w:instrText>
+    </w:r>
+    <w:r>
+      <w:rPr>
+        <w:rFonts w:ascii="Verdana" w:hAnsi="Verdana"/>
+        <w:sz w:val="36"/>
+        <w:szCs w:val="36"/>
+      </w:rPr>
+      <w:fldChar w:fldCharType="separate"/>
+    </w:r>
+    <w:r>
+      <w:rPr>
+        <w:rFonts w:ascii="Verdana" w:hAnsi="Verdana"/>
+        <w:noProof/>
+      </w:rPr>
+      <w:t>11/28/16 7:34 PM</w:t>
+    </w:r>
+    <w:r>
+      <w:rPr>
+        <w:rFonts w:ascii="Verdana" w:hAnsi="Verdana"/>
+        <w:sz w:val="36"/>
+        <w:szCs w:val="36"/>
+      </w:rPr>
+      <w:fldChar w:fldCharType="end"/>
+    </w:r>
+  </w:p>
+  <w:bookmarkEnd w:id="23"/>
+  <w:bookmarkEnd w:id="24"/>
 </w:hdr>
 </file>
 
@@ -3060,8 +3365,8 @@
         <w:szCs w:val="36"/>
       </w:rPr>
     </w:pPr>
-    <w:bookmarkStart w:id="6" w:name="_WNSectionTitle_2"/>
-    <w:bookmarkStart w:id="7" w:name="_WNTabType_1"/>
+    <w:bookmarkStart w:id="6" w:name="_WNSectionTitle_8"/>
+    <w:bookmarkStart w:id="7" w:name="_WNTabType_7"/>
     <w:r>
       <w:rPr>
         <w:rFonts w:ascii="Verdana" w:hAnsi="Verdana"/>
@@ -3130,8 +3435,8 @@
         <w:szCs w:val="36"/>
       </w:rPr>
     </w:pPr>
-    <w:bookmarkStart w:id="8" w:name="_WNSectionTitle_6"/>
-    <w:bookmarkStart w:id="9" w:name="_WNTabType_5"/>
+    <w:bookmarkStart w:id="8" w:name="_WNSectionTitle_9"/>
+    <w:bookmarkStart w:id="9" w:name="_WNTabType_8"/>
     <w:r>
       <w:rPr>
         <w:rFonts w:ascii="Verdana" w:hAnsi="Verdana"/>
@@ -3200,8 +3505,8 @@
         <w:szCs w:val="36"/>
       </w:rPr>
     </w:pPr>
-    <w:bookmarkStart w:id="11" w:name="_WNSectionTitle_3"/>
-    <w:bookmarkStart w:id="12" w:name="_WNTabType_2"/>
+    <w:bookmarkStart w:id="10" w:name="_WNSectionTitle_10"/>
+    <w:bookmarkStart w:id="11" w:name="_WNTabType_9"/>
     <w:r>
       <w:rPr>
         <w:rFonts w:ascii="Verdana" w:hAnsi="Verdana"/>
@@ -3248,8 +3553,8 @@
       <w:fldChar w:fldCharType="end"/>
     </w:r>
   </w:p>
+  <w:bookmarkEnd w:id="10"/>
   <w:bookmarkEnd w:id="11"/>
-  <w:bookmarkEnd w:id="12"/>
 </w:hdr>
 </file>
 
@@ -3270,8 +3575,8 @@
         <w:szCs w:val="36"/>
       </w:rPr>
     </w:pPr>
-    <w:bookmarkStart w:id="13" w:name="_WNSectionTitle_5"/>
-    <w:bookmarkStart w:id="14" w:name="_WNTabType_4"/>
+    <w:bookmarkStart w:id="12" w:name="_WNSectionTitle_11"/>
+    <w:bookmarkStart w:id="13" w:name="_WNTabType_10"/>
     <w:r>
       <w:rPr>
         <w:rFonts w:ascii="Verdana" w:hAnsi="Verdana"/>
@@ -3318,8 +3623,148 @@
       <w:fldChar w:fldCharType="end"/>
     </w:r>
   </w:p>
+  <w:bookmarkEnd w:id="12"/>
   <w:bookmarkEnd w:id="13"/>
+</w:hdr>
+</file>
+
+<file path=word/header8.xml><?xml version="1.0" encoding="utf-8"?>
+<w:hdr xmlns:wpc="http://schemas.microsoft.com/office/word/2010/wordprocessingCanvas" xmlns:mo="http://schemas.microsoft.com/office/mac/office/2008/main" xmlns:mc="http://schemas.openxmlformats.org/markup-compatibility/2006" xmlns:mv="urn:schemas-microsoft-com:mac:vml" xmlns:o="urn:schemas-microsoft-com:office:office" xmlns:r="http://schemas.openxmlformats.org/officeDocument/2006/relationships" xmlns:m="http://schemas.openxmlformats.org/officeDocument/2006/math" xmlns:v="urn:schemas-microsoft-com:vml" xmlns:wp14="http://schemas.microsoft.com/office/word/2010/wordprocessingDrawing" xmlns:wp="http://schemas.openxmlformats.org/drawingml/2006/wordprocessingDrawing" xmlns:w10="urn:schemas-microsoft-com:office:word" xmlns:w="http://schemas.openxmlformats.org/wordprocessingml/2006/main" xmlns:w14="http://schemas.microsoft.com/office/word/2010/wordml" xmlns:wpg="http://schemas.microsoft.com/office/word/2010/wordprocessingGroup" xmlns:wpi="http://schemas.microsoft.com/office/word/2010/wordprocessingInk" xmlns:wne="http://schemas.microsoft.com/office/word/2006/wordml" xmlns:wps="http://schemas.microsoft.com/office/word/2010/wordprocessingShape" mc:Ignorable="w14 wp14">
+  <w:p>
+    <w:pPr>
+      <w:pStyle w:val="Header"/>
+      <w:tabs>
+        <w:tab w:val="clear" w:pos="4320"/>
+        <w:tab w:val="clear" w:pos="8640"/>
+        <w:tab w:val="right" w:pos="9720"/>
+      </w:tabs>
+      <w:ind w:left="-360"/>
+      <w:rPr>
+        <w:rFonts w:ascii="Verdana" w:hAnsi="Verdana"/>
+        <w:sz w:val="36"/>
+        <w:szCs w:val="36"/>
+      </w:rPr>
+    </w:pPr>
+    <w:bookmarkStart w:id="14" w:name="_WNSectionTitle_12"/>
+    <w:bookmarkStart w:id="15" w:name="_WNTabType_11"/>
+    <w:r>
+      <w:rPr>
+        <w:rFonts w:ascii="Verdana" w:hAnsi="Verdana"/>
+        <w:sz w:val="36"/>
+        <w:szCs w:val="36"/>
+      </w:rPr>
+      <w:tab/>
+    </w:r>
+    <w:r>
+      <w:rPr>
+        <w:rFonts w:ascii="Verdana" w:hAnsi="Verdana"/>
+        <w:sz w:val="36"/>
+        <w:szCs w:val="36"/>
+      </w:rPr>
+      <w:fldChar w:fldCharType="begin"/>
+    </w:r>
+    <w:r>
+      <w:rPr>
+        <w:rFonts w:ascii="Verdana" w:hAnsi="Verdana"/>
+      </w:rPr>
+      <w:instrText xml:space="preserve"> CREATEDATE </w:instrText>
+    </w:r>
+    <w:r>
+      <w:rPr>
+        <w:rFonts w:ascii="Verdana" w:hAnsi="Verdana"/>
+        <w:sz w:val="36"/>
+        <w:szCs w:val="36"/>
+      </w:rPr>
+      <w:fldChar w:fldCharType="separate"/>
+    </w:r>
+    <w:r>
+      <w:rPr>
+        <w:rFonts w:ascii="Verdana" w:hAnsi="Verdana"/>
+        <w:noProof/>
+      </w:rPr>
+      <w:t>11/28/16 7:34 PM</w:t>
+    </w:r>
+    <w:r>
+      <w:rPr>
+        <w:rFonts w:ascii="Verdana" w:hAnsi="Verdana"/>
+        <w:sz w:val="36"/>
+        <w:szCs w:val="36"/>
+      </w:rPr>
+      <w:fldChar w:fldCharType="end"/>
+    </w:r>
+  </w:p>
   <w:bookmarkEnd w:id="14"/>
+  <w:bookmarkEnd w:id="15"/>
+</w:hdr>
+</file>
+
+<file path=word/header9.xml><?xml version="1.0" encoding="utf-8"?>
+<w:hdr xmlns:wpc="http://schemas.microsoft.com/office/word/2010/wordprocessingCanvas" xmlns:mo="http://schemas.microsoft.com/office/mac/office/2008/main" xmlns:mc="http://schemas.openxmlformats.org/markup-compatibility/2006" xmlns:mv="urn:schemas-microsoft-com:mac:vml" xmlns:o="urn:schemas-microsoft-com:office:office" xmlns:r="http://schemas.openxmlformats.org/officeDocument/2006/relationships" xmlns:m="http://schemas.openxmlformats.org/officeDocument/2006/math" xmlns:v="urn:schemas-microsoft-com:vml" xmlns:wp14="http://schemas.microsoft.com/office/word/2010/wordprocessingDrawing" xmlns:wp="http://schemas.openxmlformats.org/drawingml/2006/wordprocessingDrawing" xmlns:w10="urn:schemas-microsoft-com:office:word" xmlns:w="http://schemas.openxmlformats.org/wordprocessingml/2006/main" xmlns:w14="http://schemas.microsoft.com/office/word/2010/wordml" xmlns:wpg="http://schemas.microsoft.com/office/word/2010/wordprocessingGroup" xmlns:wpi="http://schemas.microsoft.com/office/word/2010/wordprocessingInk" xmlns:wne="http://schemas.microsoft.com/office/word/2006/wordml" xmlns:wps="http://schemas.microsoft.com/office/word/2010/wordprocessingShape" mc:Ignorable="w14 wp14">
+  <w:p>
+    <w:pPr>
+      <w:pStyle w:val="Header"/>
+      <w:tabs>
+        <w:tab w:val="clear" w:pos="4320"/>
+        <w:tab w:val="clear" w:pos="8640"/>
+        <w:tab w:val="right" w:pos="9720"/>
+      </w:tabs>
+      <w:ind w:left="-360"/>
+      <w:rPr>
+        <w:rFonts w:ascii="Verdana" w:hAnsi="Verdana"/>
+        <w:sz w:val="36"/>
+        <w:szCs w:val="36"/>
+      </w:rPr>
+    </w:pPr>
+    <w:bookmarkStart w:id="16" w:name="_WNSectionTitle_2"/>
+    <w:bookmarkStart w:id="17" w:name="_WNTabType_1"/>
+    <w:r>
+      <w:rPr>
+        <w:rFonts w:ascii="Verdana" w:hAnsi="Verdana"/>
+        <w:sz w:val="36"/>
+        <w:szCs w:val="36"/>
+      </w:rPr>
+      <w:tab/>
+    </w:r>
+    <w:r>
+      <w:rPr>
+        <w:rFonts w:ascii="Verdana" w:hAnsi="Verdana"/>
+        <w:sz w:val="36"/>
+        <w:szCs w:val="36"/>
+      </w:rPr>
+      <w:fldChar w:fldCharType="begin"/>
+    </w:r>
+    <w:r>
+      <w:rPr>
+        <w:rFonts w:ascii="Verdana" w:hAnsi="Verdana"/>
+      </w:rPr>
+      <w:instrText xml:space="preserve"> CREATEDATE </w:instrText>
+    </w:r>
+    <w:r>
+      <w:rPr>
+        <w:rFonts w:ascii="Verdana" w:hAnsi="Verdana"/>
+        <w:sz w:val="36"/>
+        <w:szCs w:val="36"/>
+      </w:rPr>
+      <w:fldChar w:fldCharType="separate"/>
+    </w:r>
+    <w:r>
+      <w:rPr>
+        <w:rFonts w:ascii="Verdana" w:hAnsi="Verdana"/>
+        <w:noProof/>
+      </w:rPr>
+      <w:t>11/28/16 7:34 PM</w:t>
+    </w:r>
+    <w:r>
+      <w:rPr>
+        <w:rFonts w:ascii="Verdana" w:hAnsi="Verdana"/>
+        <w:sz w:val="36"/>
+        <w:szCs w:val="36"/>
+      </w:rPr>
+      <w:fldChar w:fldCharType="end"/>
+    </w:r>
+  </w:p>
+  <w:bookmarkEnd w:id="16"/>
+  <w:bookmarkEnd w:id="17"/>
 </w:hdr>
 </file>
 

</xml_diff>